<commit_message>
Rapport perso PIA done
</commit_message>
<xml_diff>
--- a/DDB/Rapport_avancement_LOIGNON.docx
+++ b/DDB/Rapport_avancement_LOIGNON.docx
@@ -93,13 +93,20 @@
     <w:p/>
     <w:p/>
     <w:p/>
-    <w:p/>
     <w:p>
       <w:bookmarkStart w:id="0" w:name="_GoBack"/>
       <w:bookmarkEnd w:id="0"/>
     </w:p>
+    <w:p/>
     <w:sdt>
       <w:sdtPr>
+        <w:rPr>
+          <w:caps w:val="0"/>
+          <w:color w:val="auto"/>
+          <w:spacing w:val="0"/>
+          <w:sz w:val="20"/>
+          <w:szCs w:val="20"/>
+        </w:rPr>
         <w:id w:val="-1722122812"/>
         <w:docPartObj>
           <w:docPartGallery w:val="Table of Contents"/>
@@ -110,11 +117,6 @@
         <w:rPr>
           <w:b/>
           <w:bCs/>
-          <w:caps w:val="0"/>
-          <w:color w:val="auto"/>
-          <w:spacing w:val="0"/>
-          <w:sz w:val="20"/>
-          <w:szCs w:val="20"/>
         </w:rPr>
       </w:sdtEndPr>
       <w:sdtContent>
@@ -155,7 +157,7 @@
           <w:r>
             <w:fldChar w:fldCharType="separate"/>
           </w:r>
-          <w:hyperlink w:anchor="_Toc479954442" w:history="1">
+          <w:hyperlink w:anchor="_Toc480119297" w:history="1">
             <w:r>
               <w:rPr>
                 <w:rStyle w:val="Lienhypertexte"/>
@@ -182,7 +184,7 @@
                 <w:noProof/>
                 <w:webHidden/>
               </w:rPr>
-              <w:instrText xml:space="preserve"> PAGEREF _Toc479954442 \h </w:instrText>
+              <w:instrText xml:space="preserve"> PAGEREF _Toc480119297 \h </w:instrText>
             </w:r>
             <w:r>
               <w:rPr>
@@ -226,7 +228,7 @@
               <w:lang w:eastAsia="fr-FR"/>
             </w:rPr>
           </w:pPr>
-          <w:hyperlink w:anchor="_Toc479954443" w:history="1">
+          <w:hyperlink w:anchor="_Toc480119298" w:history="1">
             <w:r>
               <w:rPr>
                 <w:rStyle w:val="Lienhypertexte"/>
@@ -253,7 +255,7 @@
                 <w:noProof/>
                 <w:webHidden/>
               </w:rPr>
-              <w:instrText xml:space="preserve"> PAGEREF _Toc479954443 \h </w:instrText>
+              <w:instrText xml:space="preserve"> PAGEREF _Toc480119298 \h </w:instrText>
             </w:r>
             <w:r>
               <w:rPr>
@@ -297,7 +299,7 @@
               <w:lang w:eastAsia="fr-FR"/>
             </w:rPr>
           </w:pPr>
-          <w:hyperlink w:anchor="_Toc479954444" w:history="1">
+          <w:hyperlink w:anchor="_Toc480119299" w:history="1">
             <w:r>
               <w:rPr>
                 <w:rStyle w:val="Lienhypertexte"/>
@@ -324,7 +326,7 @@
                 <w:noProof/>
                 <w:webHidden/>
               </w:rPr>
-              <w:instrText xml:space="preserve"> PAGEREF _Toc479954444 \h </w:instrText>
+              <w:instrText xml:space="preserve"> PAGEREF _Toc480119299 \h </w:instrText>
             </w:r>
             <w:r>
               <w:rPr>
@@ -344,7 +346,7 @@
                 <w:noProof/>
                 <w:webHidden/>
               </w:rPr>
-              <w:t>4</w:t>
+              <w:t>3</w:t>
             </w:r>
             <w:r>
               <w:rPr>
@@ -368,7 +370,7 @@
               <w:lang w:eastAsia="fr-FR"/>
             </w:rPr>
           </w:pPr>
-          <w:hyperlink w:anchor="_Toc479954445" w:history="1">
+          <w:hyperlink w:anchor="_Toc480119300" w:history="1">
             <w:r>
               <w:rPr>
                 <w:rStyle w:val="Lienhypertexte"/>
@@ -395,7 +397,7 @@
                 <w:noProof/>
                 <w:webHidden/>
               </w:rPr>
-              <w:instrText xml:space="preserve"> PAGEREF _Toc479954445 \h </w:instrText>
+              <w:instrText xml:space="preserve"> PAGEREF _Toc480119300 \h </w:instrText>
             </w:r>
             <w:r>
               <w:rPr>
@@ -439,7 +441,7 @@
               <w:lang w:eastAsia="fr-FR"/>
             </w:rPr>
           </w:pPr>
-          <w:hyperlink w:anchor="_Toc479954446" w:history="1">
+          <w:hyperlink w:anchor="_Toc480119301" w:history="1">
             <w:r>
               <w:rPr>
                 <w:rStyle w:val="Lienhypertexte"/>
@@ -466,7 +468,7 @@
                 <w:noProof/>
                 <w:webHidden/>
               </w:rPr>
-              <w:instrText xml:space="preserve"> PAGEREF _Toc479954446 \h </w:instrText>
+              <w:instrText xml:space="preserve"> PAGEREF _Toc480119301 \h </w:instrText>
             </w:r>
             <w:r>
               <w:rPr>
@@ -510,7 +512,7 @@
               <w:lang w:eastAsia="fr-FR"/>
             </w:rPr>
           </w:pPr>
-          <w:hyperlink w:anchor="_Toc479954447" w:history="1">
+          <w:hyperlink w:anchor="_Toc480119302" w:history="1">
             <w:r>
               <w:rPr>
                 <w:rStyle w:val="Lienhypertexte"/>
@@ -537,7 +539,7 @@
                 <w:noProof/>
                 <w:webHidden/>
               </w:rPr>
-              <w:instrText xml:space="preserve"> PAGEREF _Toc479954447 \h </w:instrText>
+              <w:instrText xml:space="preserve"> PAGEREF _Toc480119302 \h </w:instrText>
             </w:r>
             <w:r>
               <w:rPr>
@@ -557,7 +559,7 @@
                 <w:noProof/>
                 <w:webHidden/>
               </w:rPr>
-              <w:t>5</w:t>
+              <w:t>4</w:t>
             </w:r>
             <w:r>
               <w:rPr>
@@ -581,7 +583,7 @@
               <w:lang w:eastAsia="fr-FR"/>
             </w:rPr>
           </w:pPr>
-          <w:hyperlink w:anchor="_Toc479954448" w:history="1">
+          <w:hyperlink w:anchor="_Toc480119303" w:history="1">
             <w:r>
               <w:rPr>
                 <w:rStyle w:val="Lienhypertexte"/>
@@ -608,7 +610,7 @@
                 <w:noProof/>
                 <w:webHidden/>
               </w:rPr>
-              <w:instrText xml:space="preserve"> PAGEREF _Toc479954448 \h </w:instrText>
+              <w:instrText xml:space="preserve"> PAGEREF _Toc480119303 \h </w:instrText>
             </w:r>
             <w:r>
               <w:rPr>
@@ -628,7 +630,7 @@
                 <w:noProof/>
                 <w:webHidden/>
               </w:rPr>
-              <w:t>5</w:t>
+              <w:t>4</w:t>
             </w:r>
             <w:r>
               <w:rPr>
@@ -652,7 +654,7 @@
               <w:lang w:eastAsia="fr-FR"/>
             </w:rPr>
           </w:pPr>
-          <w:hyperlink w:anchor="_Toc479954449" w:history="1">
+          <w:hyperlink w:anchor="_Toc480119304" w:history="1">
             <w:r>
               <w:rPr>
                 <w:rStyle w:val="Lienhypertexte"/>
@@ -679,7 +681,7 @@
                 <w:noProof/>
                 <w:webHidden/>
               </w:rPr>
-              <w:instrText xml:space="preserve"> PAGEREF _Toc479954449 \h </w:instrText>
+              <w:instrText xml:space="preserve"> PAGEREF _Toc480119304 \h </w:instrText>
             </w:r>
             <w:r>
               <w:rPr>
@@ -723,7 +725,7 @@
               <w:lang w:eastAsia="fr-FR"/>
             </w:rPr>
           </w:pPr>
-          <w:hyperlink w:anchor="_Toc479954450" w:history="1">
+          <w:hyperlink w:anchor="_Toc480119305" w:history="1">
             <w:r>
               <w:rPr>
                 <w:rStyle w:val="Lienhypertexte"/>
@@ -750,7 +752,7 @@
                 <w:noProof/>
                 <w:webHidden/>
               </w:rPr>
-              <w:instrText xml:space="preserve"> PAGEREF _Toc479954450 \h </w:instrText>
+              <w:instrText xml:space="preserve"> PAGEREF _Toc480119305 \h </w:instrText>
             </w:r>
             <w:r>
               <w:rPr>
@@ -794,7 +796,7 @@
               <w:lang w:eastAsia="fr-FR"/>
             </w:rPr>
           </w:pPr>
-          <w:hyperlink w:anchor="_Toc479954451" w:history="1">
+          <w:hyperlink w:anchor="_Toc480119306" w:history="1">
             <w:r>
               <w:rPr>
                 <w:rStyle w:val="Lienhypertexte"/>
@@ -821,7 +823,7 @@
                 <w:noProof/>
                 <w:webHidden/>
               </w:rPr>
-              <w:instrText xml:space="preserve"> PAGEREF _Toc479954451 \h </w:instrText>
+              <w:instrText xml:space="preserve"> PAGEREF _Toc480119306 \h </w:instrText>
             </w:r>
             <w:r>
               <w:rPr>
@@ -865,7 +867,7 @@
               <w:lang w:eastAsia="fr-FR"/>
             </w:rPr>
           </w:pPr>
-          <w:hyperlink w:anchor="_Toc479954452" w:history="1">
+          <w:hyperlink w:anchor="_Toc480119307" w:history="1">
             <w:r>
               <w:rPr>
                 <w:rStyle w:val="Lienhypertexte"/>
@@ -892,7 +894,7 @@
                 <w:noProof/>
                 <w:webHidden/>
               </w:rPr>
-              <w:instrText xml:space="preserve"> PAGEREF _Toc479954452 \h </w:instrText>
+              <w:instrText xml:space="preserve"> PAGEREF _Toc480119307 \h </w:instrText>
             </w:r>
             <w:r>
               <w:rPr>
@@ -936,7 +938,7 @@
               <w:lang w:eastAsia="fr-FR"/>
             </w:rPr>
           </w:pPr>
-          <w:hyperlink w:anchor="_Toc479954453" w:history="1">
+          <w:hyperlink w:anchor="_Toc480119308" w:history="1">
             <w:r>
               <w:rPr>
                 <w:rStyle w:val="Lienhypertexte"/>
@@ -963,7 +965,7 @@
                 <w:noProof/>
                 <w:webHidden/>
               </w:rPr>
-              <w:instrText xml:space="preserve"> PAGEREF _Toc479954453 \h </w:instrText>
+              <w:instrText xml:space="preserve"> PAGEREF _Toc480119308 \h </w:instrText>
             </w:r>
             <w:r>
               <w:rPr>
@@ -983,7 +985,7 @@
                 <w:noProof/>
                 <w:webHidden/>
               </w:rPr>
-              <w:t>5</w:t>
+              <w:t>6</w:t>
             </w:r>
             <w:r>
               <w:rPr>
@@ -1007,7 +1009,7 @@
               <w:lang w:eastAsia="fr-FR"/>
             </w:rPr>
           </w:pPr>
-          <w:hyperlink w:anchor="_Toc479954454" w:history="1">
+          <w:hyperlink w:anchor="_Toc480119309" w:history="1">
             <w:r>
               <w:rPr>
                 <w:rStyle w:val="Lienhypertexte"/>
@@ -1034,7 +1036,7 @@
                 <w:noProof/>
                 <w:webHidden/>
               </w:rPr>
-              <w:instrText xml:space="preserve"> PAGEREF _Toc479954454 \h </w:instrText>
+              <w:instrText xml:space="preserve"> PAGEREF _Toc480119309 \h </w:instrText>
             </w:r>
             <w:r>
               <w:rPr>
@@ -1054,7 +1056,7 @@
                 <w:noProof/>
                 <w:webHidden/>
               </w:rPr>
-              <w:t>5</w:t>
+              <w:t>6</w:t>
             </w:r>
             <w:r>
               <w:rPr>
@@ -1078,7 +1080,7 @@
               <w:lang w:eastAsia="fr-FR"/>
             </w:rPr>
           </w:pPr>
-          <w:hyperlink w:anchor="_Toc479954455" w:history="1">
+          <w:hyperlink w:anchor="_Toc480119310" w:history="1">
             <w:r>
               <w:rPr>
                 <w:rStyle w:val="Lienhypertexte"/>
@@ -1105,7 +1107,7 @@
                 <w:noProof/>
                 <w:webHidden/>
               </w:rPr>
-              <w:instrText xml:space="preserve"> PAGEREF _Toc479954455 \h </w:instrText>
+              <w:instrText xml:space="preserve"> PAGEREF _Toc480119310 \h </w:instrText>
             </w:r>
             <w:r>
               <w:rPr>
@@ -1125,7 +1127,7 @@
                 <w:noProof/>
                 <w:webHidden/>
               </w:rPr>
-              <w:t>5</w:t>
+              <w:t>6</w:t>
             </w:r>
             <w:r>
               <w:rPr>
@@ -1164,7 +1166,7 @@
       <w:pPr>
         <w:pStyle w:val="Titre1"/>
       </w:pPr>
-      <w:bookmarkStart w:id="1" w:name="_Toc479954442"/>
+      <w:bookmarkStart w:id="1" w:name="_Toc480119297"/>
       <w:r>
         <w:lastRenderedPageBreak/>
         <w:t>Création de la base de données</w:t>
@@ -1210,7 +1212,7 @@
       <w:pPr>
         <w:pStyle w:val="Titre1"/>
       </w:pPr>
-      <w:bookmarkStart w:id="2" w:name="_Toc479954443"/>
+      <w:bookmarkStart w:id="2" w:name="_Toc480119298"/>
       <w:r>
         <w:t>Création des objets de View</w:t>
       </w:r>
@@ -1219,7 +1221,15 @@
     <w:p/>
     <w:p>
       <w:r>
-        <w:t xml:space="preserve">Les Objets de View sont des Objets Java (des fichiers Java écrits sous forme « orienté objet ») qui représentent les différentes structures « utiles » de notre base de données. </w:t>
+        <w:t xml:space="preserve">Les Objets de </w:t>
+      </w:r>
+      <w:proofErr w:type="spellStart"/>
+      <w:r>
+        <w:t>View</w:t>
+      </w:r>
+      <w:proofErr w:type="spellEnd"/>
+      <w:r>
+        <w:t xml:space="preserve"> sont des Objets Java (des fichiers Java écrits sous forme « orienté objet ») qui représentent les différentes structures « utiles » de notre base de données. </w:t>
       </w:r>
     </w:p>
     <w:p>
@@ -1232,7 +1242,23 @@
     </w:p>
     <w:p>
       <w:r>
-        <w:t xml:space="preserve">Ces objets ont été créés afin d’être manipulés facilement et efficacement par les Servlets ; il se trouvent dans le dossier « View » (lui-même contenu dans le dossier « src ») de notre architecture. </w:t>
+        <w:t>Ces objets ont été créés afin d’être manipulés facilement et efficacement par les Servlets ; il se trouvent dans le dossier « </w:t>
+      </w:r>
+      <w:proofErr w:type="spellStart"/>
+      <w:r>
+        <w:t>View</w:t>
+      </w:r>
+      <w:proofErr w:type="spellEnd"/>
+      <w:r>
+        <w:t> » (lui-même contenu dans le dossier « </w:t>
+      </w:r>
+      <w:proofErr w:type="spellStart"/>
+      <w:r>
+        <w:t>src</w:t>
+      </w:r>
+      <w:proofErr w:type="spellEnd"/>
+      <w:r>
+        <w:t xml:space="preserve"> ») de notre architecture. </w:t>
       </w:r>
     </w:p>
     <w:p/>
@@ -1246,7 +1272,7 @@
       <w:pPr>
         <w:pStyle w:val="Titre1"/>
       </w:pPr>
-      <w:bookmarkStart w:id="3" w:name="_Toc479954444"/>
+      <w:bookmarkStart w:id="3" w:name="_Toc480119299"/>
       <w:r>
         <w:t>Servlet de Boutique</w:t>
       </w:r>
@@ -1260,30 +1286,83 @@
     </w:p>
     <w:p>
       <w:r>
-        <w:t xml:space="preserve">Il s’agit du fichier « ShopViewServlet.java » ( </w:t>
+        <w:t>Il s’agit du fic</w:t>
+      </w:r>
+      <w:r>
+        <w:t>hier « ShopViewServlet.java » (</w:t>
       </w:r>
       <w:r>
         <w:rPr>
           <w:color w:val="0070C0"/>
         </w:rPr>
-        <w:t xml:space="preserve">/src/ShopServlets/ </w:t>
-      </w:r>
-      <w:r>
-        <w:t>) .</w:t>
-      </w:r>
-    </w:p>
-    <w:p>
-      <w:r>
-        <w:t xml:space="preserve">Ce fichier traite la requête du client désirant voir la boutique, en lui renvoyant les informations à afficher (ces informations sont alors traités pour afficher à l’écran par la page Jsp coté client). </w:t>
+        <w:t>/</w:t>
+      </w:r>
+      <w:proofErr w:type="spellStart"/>
+      <w:r>
+        <w:rPr>
+          <w:color w:val="0070C0"/>
+        </w:rPr>
+        <w:t>src</w:t>
+      </w:r>
+      <w:proofErr w:type="spellEnd"/>
+      <w:r>
+        <w:rPr>
+          <w:color w:val="0070C0"/>
+        </w:rPr>
+        <w:t>/</w:t>
+      </w:r>
+      <w:proofErr w:type="spellStart"/>
+      <w:r>
+        <w:rPr>
+          <w:color w:val="0070C0"/>
+        </w:rPr>
+        <w:t>ShopSe</w:t>
+      </w:r>
+      <w:r>
+        <w:rPr>
+          <w:color w:val="0070C0"/>
+        </w:rPr>
+        <w:t>rvlets</w:t>
+      </w:r>
+      <w:proofErr w:type="spellEnd"/>
+      <w:r>
+        <w:rPr>
+          <w:color w:val="0070C0"/>
+        </w:rPr>
+        <w:t>/</w:t>
+      </w:r>
+      <w:r>
+        <w:t>).</w:t>
+      </w:r>
+    </w:p>
+    <w:p>
+      <w:r>
+        <w:t xml:space="preserve">Ce fichier traite la requête du client désirant voir la boutique, en lui renvoyant les informations à afficher (ces informations sont alors </w:t>
+      </w:r>
+      <w:r>
+        <w:t>traitées</w:t>
+      </w:r>
+      <w:r>
+        <w:t xml:space="preserve"> pour afficher à l’écran par la page </w:t>
+      </w:r>
+      <w:proofErr w:type="spellStart"/>
+      <w:r>
+        <w:t>Jsp</w:t>
+      </w:r>
+      <w:proofErr w:type="spellEnd"/>
+      <w:r>
+        <w:t xml:space="preserve"> coté client). </w:t>
       </w:r>
     </w:p>
     <w:p>
       <w:r>
         <w:t xml:space="preserve">Les informations à afficher sont envoyées au format JSON et contiennent, entre autres, les packs que le client peut acheter (disponibles en boutiques et pas encore achetés), les </w:t>
       </w:r>
+      <w:proofErr w:type="spellStart"/>
       <w:r>
         <w:t>boosts</w:t>
       </w:r>
+      <w:proofErr w:type="spellEnd"/>
       <w:r>
         <w:t xml:space="preserve"> que le client peut acheter (« »), les icones que le client peut acheter (« »), </w:t>
       </w:r>
@@ -1299,7 +1378,7 @@
       <w:pPr>
         <w:pStyle w:val="Titre1"/>
       </w:pPr>
-      <w:bookmarkStart w:id="4" w:name="_Toc479954445"/>
+      <w:bookmarkStart w:id="4" w:name="_Toc480119300"/>
       <w:r>
         <w:lastRenderedPageBreak/>
         <w:t>Servlet de Compte</w:t>
@@ -1314,30 +1393,61 @@
     </w:p>
     <w:p>
       <w:r>
-        <w:t xml:space="preserve">Il s’agit du fichier « CreateAccountServletNavigator.java » ( </w:t>
+        <w:t>Il s’agit du fichier « Create</w:t>
+      </w:r>
+      <w:r>
+        <w:t xml:space="preserve">AccountServletNavigator.java » </w:t>
+      </w:r>
+      <w:r>
+        <w:t xml:space="preserve"> </w:t>
+      </w:r>
+      <w:r>
+        <w:t>(</w:t>
       </w:r>
       <w:r>
         <w:rPr>
           <w:color w:val="0070C0"/>
         </w:rPr>
-        <w:t xml:space="preserve">/src/AccountServlets </w:t>
-      </w:r>
+        <w:t>/</w:t>
+      </w:r>
+      <w:proofErr w:type="spellStart"/>
+      <w:r>
+        <w:rPr>
+          <w:color w:val="0070C0"/>
+        </w:rPr>
+        <w:t>src</w:t>
+      </w:r>
+      <w:proofErr w:type="spellEnd"/>
+      <w:r>
+        <w:rPr>
+          <w:color w:val="0070C0"/>
+        </w:rPr>
+        <w:t>/</w:t>
+      </w:r>
+      <w:proofErr w:type="spellStart"/>
+      <w:r>
+        <w:rPr>
+          <w:color w:val="0070C0"/>
+        </w:rPr>
+        <w:t>AccountServlets</w:t>
+      </w:r>
+      <w:proofErr w:type="spellEnd"/>
       <w:r>
         <w:t>).</w:t>
       </w:r>
     </w:p>
     <w:p>
       <w:r>
-        <w:t xml:space="preserve">Ce fichier traite la requête du client qui a rempli et envoyé le formulaire de création de compte. On récupère le contenu des champs requis, on procède à diverses vérifications </w:t>
-      </w:r>
-      <w:r>
-        <w:t>(les mots de passe qui correspondent, ou la non-présence d’un compte existant avec le pseudo désiré par exemple) et on redirige alors l’utilisateur selon le statut (résultat) de la création de compte (on redirige vers la même page avec un message d’erreur adapté en cas d’</w:t>
-      </w:r>
-      <w:r>
-        <w:t>échec</w:t>
-      </w:r>
-      <w:r>
-        <w:t xml:space="preserve"> par exemple).</w:t>
+        <w:t xml:space="preserve">Cette Servlet agit comme un intermédiaire entre la page coté client et le fichier en charge des opérations relatives au Compte coté serveur. Elle reçoit donc un formulaire complété par le client, le fait « vérifier » et traiter par le fichier AccountManager.java (voir la section </w:t>
+      </w:r>
+      <w:r>
+        <w:rPr>
+          <w:color w:val="C77C0E" w:themeColor="accent1" w:themeShade="BF"/>
+        </w:rPr>
+        <w:t>Création de Comptes</w:t>
+      </w:r>
+      <w:r>
+        <w:t>) et s’occupe de rediriger le client en fonction du résultat de l’opération (Réussite, échec pseudo utilisé, échec email utilisé, etc..).</w:t>
       </w:r>
     </w:p>
     <w:p/>
@@ -1345,7 +1455,7 @@
       <w:pPr>
         <w:pStyle w:val="Titre1"/>
       </w:pPr>
-      <w:bookmarkStart w:id="5" w:name="_Toc479954446"/>
+      <w:bookmarkStart w:id="5" w:name="_Toc480119301"/>
       <w:r>
         <w:t>Création des cartes</w:t>
       </w:r>
@@ -1367,7 +1477,7 @@
       <w:pPr>
         <w:pStyle w:val="Titre1"/>
       </w:pPr>
-      <w:bookmarkStart w:id="6" w:name="_Toc479954447"/>
+      <w:bookmarkStart w:id="6" w:name="_Toc480119302"/>
       <w:r>
         <w:t>Pages JSP</w:t>
       </w:r>
@@ -1378,29 +1488,235 @@
       <w:pPr>
         <w:pStyle w:val="Titre2"/>
       </w:pPr>
-      <w:bookmarkStart w:id="7" w:name="_Toc479954448"/>
+      <w:bookmarkStart w:id="7" w:name="_Toc480119303"/>
       <w:r>
         <w:t>Création de comptes</w:t>
       </w:r>
       <w:bookmarkEnd w:id="7"/>
     </w:p>
+    <w:p/>
+    <w:p>
+      <w:r>
+        <w:t>J’ai participé à l’aspect Gestion des comptes en m’occupant spécifiquement de la partie Création de compte.</w:t>
+      </w:r>
+    </w:p>
+    <w:p>
+      <w:r>
+        <w:t xml:space="preserve">Cette partie concerne donc les fichiers </w:t>
+      </w:r>
+      <w:r>
+        <w:rPr>
+          <w:color w:val="0070C0"/>
+        </w:rPr>
+        <w:t>/web/</w:t>
+      </w:r>
+      <w:proofErr w:type="spellStart"/>
+      <w:r>
+        <w:rPr>
+          <w:color w:val="0070C0"/>
+        </w:rPr>
+        <w:t>account.jsp</w:t>
+      </w:r>
+      <w:proofErr w:type="spellEnd"/>
+      <w:r>
+        <w:t xml:space="preserve"> et </w:t>
+      </w:r>
+      <w:r>
+        <w:rPr>
+          <w:color w:val="0070C0"/>
+        </w:rPr>
+        <w:t>/</w:t>
+      </w:r>
+      <w:proofErr w:type="spellStart"/>
+      <w:r>
+        <w:rPr>
+          <w:color w:val="0070C0"/>
+        </w:rPr>
+        <w:t>src</w:t>
+      </w:r>
+      <w:proofErr w:type="spellEnd"/>
+      <w:r>
+        <w:rPr>
+          <w:color w:val="0070C0"/>
+        </w:rPr>
+        <w:t>/Manager/AccountManager.java</w:t>
+      </w:r>
+      <w:r>
+        <w:t>.</w:t>
+      </w:r>
+    </w:p>
+    <w:p>
+      <w:r>
+        <w:t>Réalisation de la page coté client (.</w:t>
+      </w:r>
+      <w:proofErr w:type="spellStart"/>
+      <w:r>
+        <w:t>jsp</w:t>
+      </w:r>
+      <w:proofErr w:type="spellEnd"/>
+      <w:r>
+        <w:t xml:space="preserve">) en charge d’afficher l’interface 3-step « nouvel utilisateur » (formulaire de création de compte, lien pour le téléchargement de la future application, et lien pour la connexion au compte crée). </w:t>
+      </w:r>
+    </w:p>
+    <w:p>
+      <w:r>
+        <w:t xml:space="preserve">Conformément à notre architecture et au fonctionnement MVC, entre la page coté client et le traitement purement ‘serveur’, se trouve la Servlet (voir la section </w:t>
+      </w:r>
+      <w:r>
+        <w:rPr>
+          <w:color w:val="C77C0E" w:themeColor="accent1" w:themeShade="BF"/>
+        </w:rPr>
+        <w:t xml:space="preserve">Servlet de Compte </w:t>
+      </w:r>
+      <w:r>
+        <w:t xml:space="preserve">de ce rapport) qui agit comme un intermédiaire. </w:t>
+      </w:r>
+    </w:p>
+    <w:p>
+      <w:r>
+        <w:t xml:space="preserve">Notre fichier AccountManager.java va donc procéder aux diverses vérifications et aux diverses requêtes en base de données, à partir du formulaire transmis par la Servlet. Suite à ça, notre fichier va renvoyer à la Servlet le résultat de l’opération de création de compte qui va à son tour rediriger ou renvoyer au client l’action adaptée au résultat. </w:t>
+      </w:r>
+    </w:p>
+    <w:p/>
+    <w:p/>
     <w:p/>
     <w:p>
       <w:pPr>
         <w:pStyle w:val="Titre2"/>
       </w:pPr>
-      <w:bookmarkStart w:id="8" w:name="_Toc479954449"/>
-      <w:r>
+      <w:bookmarkStart w:id="8" w:name="_Toc480119304"/>
+      <w:r>
+        <w:lastRenderedPageBreak/>
         <w:t>Visualisation de la Boutique</w:t>
       </w:r>
       <w:bookmarkEnd w:id="8"/>
+    </w:p>
+    <w:p/>
+    <w:p>
+      <w:r>
+        <w:t>J’ai réalisé la page (.</w:t>
+      </w:r>
+      <w:proofErr w:type="spellStart"/>
+      <w:r>
+        <w:t>jsp</w:t>
+      </w:r>
+      <w:proofErr w:type="spellEnd"/>
+      <w:r>
+        <w:t xml:space="preserve">) de visualisation de la boutique. Cette page affiche au joueur connecté les items disponibles (packs, </w:t>
+      </w:r>
+      <w:proofErr w:type="spellStart"/>
+      <w:r>
+        <w:t>boosts</w:t>
+      </w:r>
+      <w:proofErr w:type="spellEnd"/>
+      <w:r>
+        <w:t xml:space="preserve">, icones, skin cartes, skin </w:t>
+      </w:r>
+      <w:proofErr w:type="spellStart"/>
+      <w:r>
+        <w:t>maps</w:t>
+      </w:r>
+      <w:proofErr w:type="spellEnd"/>
+      <w:r>
+        <w:t>) en fonction de leurs disponibilités et du nombre d’achat maximum autorisé pour un compte.</w:t>
+      </w:r>
+    </w:p>
+    <w:p>
+      <w:r>
+        <w:t xml:space="preserve">Elle « contacte » (via la méthode POST) la Servlet en charge de cette fonctionnalité (voir la section « Servlet de Boutique » de ce rapport), qui lui renvoi au format JSON les informations à afficher. Ces informations sont reçues et traitées via le Javascript associé à la page JSP ; ce dernier </w:t>
+      </w:r>
+      <w:proofErr w:type="spellStart"/>
+      <w:r>
+        <w:t>parse</w:t>
+      </w:r>
+      <w:proofErr w:type="spellEnd"/>
+      <w:r>
+        <w:t xml:space="preserve"> le JSON et affiche dans chaque section (les classes d’items) les items disponibles pour le client. </w:t>
+      </w:r>
+    </w:p>
+    <w:p>
+      <w:pPr>
+        <w:rPr>
+          <w:color w:val="000000" w:themeColor="text1"/>
+        </w:rPr>
+      </w:pPr>
+      <w:r>
+        <w:t xml:space="preserve">Fichiers concernés : </w:t>
+      </w:r>
+      <w:r>
+        <w:rPr>
+          <w:color w:val="0070C0"/>
+        </w:rPr>
+        <w:t>/web/WEB-INF/</w:t>
+      </w:r>
+      <w:proofErr w:type="spellStart"/>
+      <w:r>
+        <w:rPr>
+          <w:color w:val="0070C0"/>
+        </w:rPr>
+        <w:t>boutique.jsp</w:t>
+      </w:r>
+      <w:proofErr w:type="spellEnd"/>
+      <w:r>
+        <w:rPr>
+          <w:color w:val="0070C0"/>
+        </w:rPr>
+        <w:t xml:space="preserve"> </w:t>
+      </w:r>
+      <w:r>
+        <w:t xml:space="preserve">et </w:t>
+      </w:r>
+      <w:r>
+        <w:rPr>
+          <w:color w:val="0070C0"/>
+        </w:rPr>
+        <w:t>/web/</w:t>
+      </w:r>
+      <w:proofErr w:type="spellStart"/>
+      <w:r>
+        <w:rPr>
+          <w:color w:val="0070C0"/>
+        </w:rPr>
+        <w:t>js</w:t>
+      </w:r>
+      <w:proofErr w:type="spellEnd"/>
+      <w:r>
+        <w:rPr>
+          <w:color w:val="0070C0"/>
+        </w:rPr>
+        <w:t>/boutique.js</w:t>
+      </w:r>
+      <w:r>
+        <w:rPr>
+          <w:color w:val="0070C0"/>
+        </w:rPr>
+        <w:t xml:space="preserve">. </w:t>
+      </w:r>
+      <w:r>
+        <w:rPr>
+          <w:color w:val="000000" w:themeColor="text1"/>
+        </w:rPr>
+        <w:t xml:space="preserve">Voir également la section </w:t>
+      </w:r>
+      <w:r>
+        <w:rPr>
+          <w:color w:val="C77C0E" w:themeColor="accent1" w:themeShade="BF"/>
+        </w:rPr>
+        <w:t>Servlet de boutique</w:t>
+      </w:r>
+      <w:r>
+        <w:rPr>
+          <w:color w:val="000000" w:themeColor="text1"/>
+        </w:rPr>
+        <w:t xml:space="preserve">. </w:t>
+      </w:r>
     </w:p>
     <w:p/>
     <w:p>
       <w:pPr>
         <w:pStyle w:val="Titre1"/>
       </w:pPr>
-      <w:bookmarkStart w:id="9" w:name="_Toc479954450"/>
+      <w:bookmarkStart w:id="9" w:name="_Toc480119305"/>
       <w:r>
         <w:t>Feuilles de style (CSS)</w:t>
       </w:r>
@@ -1433,7 +1749,15 @@
         </w:numPr>
       </w:pPr>
       <w:r>
-        <w:t>Choix du Layout général (barre de navigation, position de l’icône principale, etc..)</w:t>
+        <w:t xml:space="preserve">Choix du </w:t>
+      </w:r>
+      <w:proofErr w:type="spellStart"/>
+      <w:r>
+        <w:t>Layout</w:t>
+      </w:r>
+      <w:proofErr w:type="spellEnd"/>
+      <w:r>
+        <w:t xml:space="preserve"> général (barre de navigation, position de l’icône principale, etc..)</w:t>
       </w:r>
     </w:p>
     <w:p>
@@ -1462,7 +1786,15 @@
     </w:p>
     <w:p>
       <w:r>
-        <w:t xml:space="preserve">Création de feuilles de style (.css) pour </w:t>
+        <w:t>Création de feuilles de style (.</w:t>
+      </w:r>
+      <w:proofErr w:type="spellStart"/>
+      <w:r>
+        <w:t>css</w:t>
+      </w:r>
+      <w:proofErr w:type="spellEnd"/>
+      <w:r>
+        <w:t xml:space="preserve">) pour </w:t>
       </w:r>
       <w:r>
         <w:t>chaque page.</w:t>
@@ -1487,14 +1819,24 @@
       <w:pPr>
         <w:pStyle w:val="Titre1"/>
       </w:pPr>
-      <w:bookmarkStart w:id="10" w:name="_Toc479954451"/>
-      <w:r>
-        <w:lastRenderedPageBreak/>
+      <w:bookmarkStart w:id="10" w:name="_Toc480119306"/>
+      <w:r>
         <w:t>Supplément</w:t>
       </w:r>
       <w:bookmarkEnd w:id="10"/>
       <w:r>
         <w:t xml:space="preserve"> </w:t>
+      </w:r>
+    </w:p>
+    <w:p/>
+    <w:p>
+      <w:r>
+        <w:t>Cette section concerne le développement du jeu pour clients web.</w:t>
+      </w:r>
+    </w:p>
+    <w:p>
+      <w:r>
+        <w:t xml:space="preserve">Un rapport détaillé sera fourni par la suite pour détailler les différents aspects de ce développement. </w:t>
       </w:r>
     </w:p>
     <w:p/>
@@ -1502,46 +1844,119 @@
       <w:pPr>
         <w:pStyle w:val="Titre2"/>
       </w:pPr>
-      <w:bookmarkStart w:id="11" w:name="_Toc479954452"/>
+      <w:bookmarkStart w:id="11" w:name="_Toc480119307"/>
       <w:r>
         <w:t>Création d’un serveur de jeu</w:t>
       </w:r>
       <w:bookmarkEnd w:id="11"/>
     </w:p>
+    <w:p/>
+    <w:p>
+      <w:r>
+        <w:t>Réalisation d’</w:t>
+      </w:r>
+      <w:r>
+        <w:t xml:space="preserve">un serveur de jeu en Node.js ; les fonctionnalités principales sont les suivantes : </w:t>
+      </w:r>
+      <w:r>
+        <w:t>gestion du « </w:t>
+      </w:r>
+      <w:proofErr w:type="spellStart"/>
+      <w:r>
+        <w:t>matchmaking</w:t>
+      </w:r>
+      <w:proofErr w:type="spellEnd"/>
+      <w:r>
+        <w:t xml:space="preserve"> » (gérer les connexions et créer des parties de deux joueurs) et gestion du match (tours des joueurs, cartes </w:t>
+      </w:r>
+      <w:proofErr w:type="spellStart"/>
+      <w:r>
+        <w:t>posables</w:t>
+      </w:r>
+      <w:proofErr w:type="spellEnd"/>
+      <w:r>
+        <w:t xml:space="preserve"> et cartes posées, effets en cours, barre de « vie », etc…) </w:t>
+      </w:r>
+    </w:p>
+    <w:p/>
     <w:p/>
     <w:p>
       <w:pPr>
         <w:pStyle w:val="Titre2"/>
       </w:pPr>
-      <w:bookmarkStart w:id="12" w:name="_Toc479954453"/>
+      <w:bookmarkStart w:id="12" w:name="_Toc480119308"/>
       <w:r>
         <w:t>Création d’un client de jeu</w:t>
       </w:r>
       <w:bookmarkEnd w:id="12"/>
+    </w:p>
+    <w:p/>
+    <w:p>
+      <w:r>
+        <w:t>Réalisation de la partie « </w:t>
+      </w:r>
+      <w:proofErr w:type="spellStart"/>
+      <w:r>
+        <w:t>back-end</w:t>
+      </w:r>
+      <w:proofErr w:type="spellEnd"/>
+      <w:r>
+        <w:t> » du jeu coté client. Il s’agit notamment de traitements qui agissent sur l’interface de jeu en fonction des différentes informations communiquées par le serveur de jeu.</w:t>
+      </w:r>
     </w:p>
     <w:p/>
     <w:p>
       <w:pPr>
         <w:pStyle w:val="Titre2"/>
       </w:pPr>
-      <w:bookmarkStart w:id="13" w:name="_Toc479954454"/>
+      <w:bookmarkStart w:id="13" w:name="_Toc480119309"/>
       <w:r>
         <w:t>Création d’une interface de jeu</w:t>
       </w:r>
       <w:bookmarkEnd w:id="13"/>
+    </w:p>
+    <w:p/>
+    <w:p>
+      <w:r>
+        <w:t xml:space="preserve">Réalisation d’une interface web responsive (adaptée à tous médias et toutes tailles d’écran) dynamique de jeu en HTML/CSS/Javascript. </w:t>
+      </w:r>
+    </w:p>
+    <w:p>
+      <w:r>
+        <w:t xml:space="preserve">Choix du </w:t>
+      </w:r>
+      <w:proofErr w:type="spellStart"/>
+      <w:r>
+        <w:t>Layout</w:t>
+      </w:r>
+      <w:proofErr w:type="spellEnd"/>
+      <w:r>
+        <w:t xml:space="preserve">, du placement des éléments, des couleurs, etc… afin de proposer une interface simple, moderne, et « fun » (qui donne envie de jouer, qui suggère un gameplay amusant). </w:t>
+      </w:r>
     </w:p>
     <w:p/>
     <w:p>
       <w:pPr>
         <w:pStyle w:val="Titre2"/>
       </w:pPr>
-      <w:bookmarkStart w:id="14" w:name="_Toc479954455"/>
+      <w:bookmarkStart w:id="14" w:name="_Toc480119310"/>
       <w:r>
         <w:t>Design et création de cartes jouables</w:t>
       </w:r>
       <w:bookmarkEnd w:id="14"/>
     </w:p>
+    <w:p/>
+    <w:p>
+      <w:r>
+        <w:t>Création de cartes de jeu en vue de créer un ensemble de cartes qui permettent de proposer un gameplay amusant, complexe et équilibré. Choix du type de carte, des effets ou non, des couts en « poudre » (une valeur dynamique permet</w:t>
+      </w:r>
+      <w:r>
+        <w:t>tant de poser les cartes), etc… et création d’un visuel unique et explicite pour chaque carte.</w:t>
+      </w:r>
+    </w:p>
     <w:sectPr>
+      <w:headerReference w:type="default" r:id="rId9"/>
+      <w:footerReference w:type="default" r:id="rId10"/>
       <w:pgSz w:w="11906" w:h="16838"/>
       <w:pgMar w:top="1417" w:right="1417" w:bottom="1417" w:left="1417" w:header="708" w:footer="708" w:gutter="0"/>
       <w:cols w:space="708"/>
@@ -1576,6 +1991,51 @@
 </w:endnotes>
 </file>
 
+<file path=word/footer1.xml><?xml version="1.0" encoding="utf-8"?>
+<w:ftr xmlns:wpc="http://schemas.microsoft.com/office/word/2010/wordprocessingCanvas" xmlns:cx="http://schemas.microsoft.com/office/drawing/2014/chartex" xmlns:cx1="http://schemas.microsoft.com/office/drawing/2015/9/8/chartex" xmlns:cx2="http://schemas.microsoft.com/office/drawing/2015/10/21/chartex" xmlns:cx3="http://schemas.microsoft.com/office/drawing/2016/5/9/chartex" xmlns:cx4="http://schemas.microsoft.com/office/drawing/2016/5/10/chartex" xmlns:cx5="http://schemas.microsoft.com/office/drawing/2016/5/11/chartex" xmlns:cx6="http://schemas.microsoft.com/office/drawing/2016/5/12/chartex" xmlns:cx7="http://schemas.microsoft.com/office/drawing/2016/5/13/chartex" xmlns:cx8="http://schemas.microsoft.com/office/drawing/2016/5/14/chartex" xmlns:mc="http://schemas.openxmlformats.org/markup-compatibility/2006" xmlns:o="urn:schemas-microsoft-com:office:office" xmlns:r="http://schemas.openxmlformats.org/officeDocument/2006/relationships" xmlns:m="http://schemas.openxmlformats.org/officeDocument/2006/math" xmlns:v="urn:schemas-microsoft-com:vml" xmlns:wp14="http://schemas.microsoft.com/office/word/2010/wordprocessingDrawing" xmlns:wp="http://schemas.openxmlformats.org/drawingml/2006/wordprocessingDrawing" xmlns:w10="urn:schemas-microsoft-com:office:word" xmlns:w="http://schemas.openxmlformats.org/wordprocessingml/2006/main" xmlns:w14="http://schemas.microsoft.com/office/word/2010/wordml" xmlns:w15="http://schemas.microsoft.com/office/word/2012/wordml" xmlns:w16se="http://schemas.microsoft.com/office/word/2015/wordml/symex" xmlns:wpg="http://schemas.microsoft.com/office/word/2010/wordprocessingGroup" xmlns:wpi="http://schemas.microsoft.com/office/word/2010/wordprocessingInk" xmlns:wne="http://schemas.microsoft.com/office/word/2006/wordml" xmlns:wps="http://schemas.microsoft.com/office/word/2010/wordprocessingShape" mc:Ignorable="w14 w15 w16se wp14">
+  <w:sdt>
+    <w:sdtPr>
+      <w:id w:val="723414418"/>
+      <w:docPartObj>
+        <w:docPartGallery w:val="Page Numbers (Bottom of Page)"/>
+        <w:docPartUnique/>
+      </w:docPartObj>
+    </w:sdtPr>
+    <w:sdtContent>
+      <w:p>
+        <w:pPr>
+          <w:pStyle w:val="Pieddepage"/>
+          <w:jc w:val="center"/>
+        </w:pPr>
+        <w:r>
+          <w:fldChar w:fldCharType="begin"/>
+        </w:r>
+        <w:r>
+          <w:instrText>PAGE   \* MERGEFORMAT</w:instrText>
+        </w:r>
+        <w:r>
+          <w:fldChar w:fldCharType="separate"/>
+        </w:r>
+        <w:r>
+          <w:rPr>
+            <w:noProof/>
+          </w:rPr>
+          <w:t>6</w:t>
+        </w:r>
+        <w:r>
+          <w:fldChar w:fldCharType="end"/>
+        </w:r>
+      </w:p>
+    </w:sdtContent>
+  </w:sdt>
+  <w:p>
+    <w:pPr>
+      <w:pStyle w:val="Pieddepage"/>
+    </w:pPr>
+  </w:p>
+</w:ftr>
+</file>
+
 <file path=word/footnotes.xml><?xml version="1.0" encoding="utf-8"?>
 <w:footnotes xmlns:wpc="http://schemas.microsoft.com/office/word/2010/wordprocessingCanvas" xmlns:cx="http://schemas.microsoft.com/office/drawing/2014/chartex" xmlns:cx1="http://schemas.microsoft.com/office/drawing/2015/9/8/chartex" xmlns:cx2="http://schemas.microsoft.com/office/drawing/2015/10/21/chartex" xmlns:cx3="http://schemas.microsoft.com/office/drawing/2016/5/9/chartex" xmlns:cx4="http://schemas.microsoft.com/office/drawing/2016/5/10/chartex" xmlns:cx5="http://schemas.microsoft.com/office/drawing/2016/5/11/chartex" xmlns:cx6="http://schemas.microsoft.com/office/drawing/2016/5/12/chartex" xmlns:cx7="http://schemas.microsoft.com/office/drawing/2016/5/13/chartex" xmlns:cx8="http://schemas.microsoft.com/office/drawing/2016/5/14/chartex" xmlns:mc="http://schemas.openxmlformats.org/markup-compatibility/2006" xmlns:o="urn:schemas-microsoft-com:office:office" xmlns:r="http://schemas.openxmlformats.org/officeDocument/2006/relationships" xmlns:m="http://schemas.openxmlformats.org/officeDocument/2006/math" xmlns:v="urn:schemas-microsoft-com:vml" xmlns:wp14="http://schemas.microsoft.com/office/word/2010/wordprocessingDrawing" xmlns:wp="http://schemas.openxmlformats.org/drawingml/2006/wordprocessingDrawing" xmlns:w10="urn:schemas-microsoft-com:office:word" xmlns:w="http://schemas.openxmlformats.org/wordprocessingml/2006/main" xmlns:w14="http://schemas.microsoft.com/office/word/2010/wordml" xmlns:w15="http://schemas.microsoft.com/office/word/2012/wordml" xmlns:w16se="http://schemas.microsoft.com/office/word/2015/wordml/symex" xmlns:wpg="http://schemas.microsoft.com/office/word/2010/wordprocessingGroup" xmlns:wpi="http://schemas.microsoft.com/office/word/2010/wordprocessingInk" xmlns:wne="http://schemas.microsoft.com/office/word/2006/wordml" xmlns:wps="http://schemas.microsoft.com/office/word/2010/wordprocessingShape" mc:Ignorable="w14 w15 w16se wp14">
   <w:footnote w:type="separator" w:id="-1">
@@ -1599,6 +2059,21 @@
     </w:p>
   </w:footnote>
 </w:footnotes>
+</file>
+
+<file path=word/header1.xml><?xml version="1.0" encoding="utf-8"?>
+<w:hdr xmlns:wpc="http://schemas.microsoft.com/office/word/2010/wordprocessingCanvas" xmlns:cx="http://schemas.microsoft.com/office/drawing/2014/chartex" xmlns:cx1="http://schemas.microsoft.com/office/drawing/2015/9/8/chartex" xmlns:cx2="http://schemas.microsoft.com/office/drawing/2015/10/21/chartex" xmlns:cx3="http://schemas.microsoft.com/office/drawing/2016/5/9/chartex" xmlns:cx4="http://schemas.microsoft.com/office/drawing/2016/5/10/chartex" xmlns:cx5="http://schemas.microsoft.com/office/drawing/2016/5/11/chartex" xmlns:cx6="http://schemas.microsoft.com/office/drawing/2016/5/12/chartex" xmlns:cx7="http://schemas.microsoft.com/office/drawing/2016/5/13/chartex" xmlns:cx8="http://schemas.microsoft.com/office/drawing/2016/5/14/chartex" xmlns:mc="http://schemas.openxmlformats.org/markup-compatibility/2006" xmlns:o="urn:schemas-microsoft-com:office:office" xmlns:r="http://schemas.openxmlformats.org/officeDocument/2006/relationships" xmlns:m="http://schemas.openxmlformats.org/officeDocument/2006/math" xmlns:v="urn:schemas-microsoft-com:vml" xmlns:wp14="http://schemas.microsoft.com/office/word/2010/wordprocessingDrawing" xmlns:wp="http://schemas.openxmlformats.org/drawingml/2006/wordprocessingDrawing" xmlns:w10="urn:schemas-microsoft-com:office:word" xmlns:w="http://schemas.openxmlformats.org/wordprocessingml/2006/main" xmlns:w14="http://schemas.microsoft.com/office/word/2010/wordml" xmlns:w15="http://schemas.microsoft.com/office/word/2012/wordml" xmlns:w16se="http://schemas.microsoft.com/office/word/2015/wordml/symex" xmlns:wpg="http://schemas.microsoft.com/office/word/2010/wordprocessingGroup" xmlns:wpi="http://schemas.microsoft.com/office/word/2010/wordprocessingInk" xmlns:wne="http://schemas.microsoft.com/office/word/2006/wordml" xmlns:wps="http://schemas.microsoft.com/office/word/2010/wordprocessingShape" mc:Ignorable="w14 w15 w16se wp14">
+  <w:p>
+    <w:pPr>
+      <w:pStyle w:val="En-tte"/>
+    </w:pPr>
+  </w:p>
+  <w:p>
+    <w:pPr>
+      <w:pStyle w:val="En-tte"/>
+    </w:pPr>
+  </w:p>
+</w:hdr>
 </file>
 
 <file path=word/numbering.xml><?xml version="1.0" encoding="utf-8"?>
@@ -2816,6 +3291,535 @@
 </w:styles>
 </file>
 
+<file path=word/glossary/document.xml><?xml version="1.0" encoding="utf-8"?>
+<w:glossaryDocument xmlns:wpc="http://schemas.microsoft.com/office/word/2010/wordprocessingCanvas" xmlns:cx="http://schemas.microsoft.com/office/drawing/2014/chartex" xmlns:cx1="http://schemas.microsoft.com/office/drawing/2015/9/8/chartex" xmlns:cx2="http://schemas.microsoft.com/office/drawing/2015/10/21/chartex" xmlns:cx3="http://schemas.microsoft.com/office/drawing/2016/5/9/chartex" xmlns:cx4="http://schemas.microsoft.com/office/drawing/2016/5/10/chartex" xmlns:cx5="http://schemas.microsoft.com/office/drawing/2016/5/11/chartex" xmlns:cx6="http://schemas.microsoft.com/office/drawing/2016/5/12/chartex" xmlns:cx7="http://schemas.microsoft.com/office/drawing/2016/5/13/chartex" xmlns:cx8="http://schemas.microsoft.com/office/drawing/2016/5/14/chartex" xmlns:mc="http://schemas.openxmlformats.org/markup-compatibility/2006" xmlns:o="urn:schemas-microsoft-com:office:office" xmlns:r="http://schemas.openxmlformats.org/officeDocument/2006/relationships" xmlns:m="http://schemas.openxmlformats.org/officeDocument/2006/math" xmlns:v="urn:schemas-microsoft-com:vml" xmlns:wp14="http://schemas.microsoft.com/office/word/2010/wordprocessingDrawing" xmlns:wp="http://schemas.openxmlformats.org/drawingml/2006/wordprocessingDrawing" xmlns:w10="urn:schemas-microsoft-com:office:word" xmlns:w="http://schemas.openxmlformats.org/wordprocessingml/2006/main" xmlns:w14="http://schemas.microsoft.com/office/word/2010/wordml" xmlns:w15="http://schemas.microsoft.com/office/word/2012/wordml" xmlns:w16se="http://schemas.microsoft.com/office/word/2015/wordml/symex" xmlns:wpg="http://schemas.microsoft.com/office/word/2010/wordprocessingGroup" xmlns:wpi="http://schemas.microsoft.com/office/word/2010/wordprocessingInk" xmlns:wne="http://schemas.microsoft.com/office/word/2006/wordml" xmlns:wps="http://schemas.microsoft.com/office/word/2010/wordprocessingShape" mc:Ignorable="w14 w15 w16se wp14"/>
+</file>
+
+<file path=word/glossary/fontTable.xml><?xml version="1.0" encoding="utf-8"?>
+<w:fonts xmlns:mc="http://schemas.openxmlformats.org/markup-compatibility/2006" xmlns:r="http://schemas.openxmlformats.org/officeDocument/2006/relationships" xmlns:w="http://schemas.openxmlformats.org/wordprocessingml/2006/main" xmlns:w14="http://schemas.microsoft.com/office/word/2010/wordml" xmlns:w15="http://schemas.microsoft.com/office/word/2012/wordml" xmlns:w16se="http://schemas.microsoft.com/office/word/2015/wordml/symex" mc:Ignorable="w14 w15 w16se">
+  <w:font w:name="Calibri">
+    <w:panose1 w:val="020F0502020204030204"/>
+    <w:charset w:val="00"/>
+    <w:family w:val="swiss"/>
+    <w:pitch w:val="variable"/>
+    <w:sig w:usb0="E0002AFF" w:usb1="4000ACFF" w:usb2="00000001" w:usb3="00000000" w:csb0="000001FF" w:csb1="00000000"/>
+  </w:font>
+  <w:font w:name="Times New Roman">
+    <w:panose1 w:val="02020603050405020304"/>
+    <w:charset w:val="00"/>
+    <w:family w:val="roman"/>
+    <w:pitch w:val="variable"/>
+    <w:sig w:usb0="E0002AFF" w:usb1="C0007841" w:usb2="00000009" w:usb3="00000000" w:csb0="000001FF" w:csb1="00000000"/>
+  </w:font>
+  <w:font w:name="Courier New">
+    <w:panose1 w:val="02070309020205020404"/>
+    <w:charset w:val="00"/>
+    <w:family w:val="modern"/>
+    <w:pitch w:val="fixed"/>
+    <w:sig w:usb0="E0002EFF" w:usb1="C0007843" w:usb2="00000009" w:usb3="00000000" w:csb0="000001FF" w:csb1="00000000"/>
+  </w:font>
+  <w:font w:name="Wingdings">
+    <w:panose1 w:val="05000000000000000000"/>
+    <w:charset w:val="02"/>
+    <w:family w:val="auto"/>
+    <w:pitch w:val="variable"/>
+    <w:sig w:usb0="00000000" w:usb1="10000000" w:usb2="00000000" w:usb3="00000000" w:csb0="80000000" w:csb1="00000000"/>
+  </w:font>
+  <w:font w:name="Symbol">
+    <w:panose1 w:val="05050102010706020507"/>
+    <w:charset w:val="02"/>
+    <w:family w:val="roman"/>
+    <w:pitch w:val="variable"/>
+    <w:sig w:usb0="00000000" w:usb1="10000000" w:usb2="00000000" w:usb3="00000000" w:csb0="80000000" w:csb1="00000000"/>
+  </w:font>
+  <w:font w:name="Calibri Light">
+    <w:panose1 w:val="020F0302020204030204"/>
+    <w:charset w:val="00"/>
+    <w:family w:val="swiss"/>
+    <w:pitch w:val="variable"/>
+    <w:sig w:usb0="A00002EF" w:usb1="4000207B" w:usb2="00000000" w:usb3="00000000" w:csb0="0000009F" w:csb1="00000000"/>
+  </w:font>
+</w:fonts>
+</file>
+
+<file path=word/glossary/settings.xml><?xml version="1.0" encoding="utf-8"?>
+<w:settings xmlns:mc="http://schemas.openxmlformats.org/markup-compatibility/2006" xmlns:o="urn:schemas-microsoft-com:office:office" xmlns:r="http://schemas.openxmlformats.org/officeDocument/2006/relationships" xmlns:m="http://schemas.openxmlformats.org/officeDocument/2006/math" xmlns:v="urn:schemas-microsoft-com:vml" xmlns:w10="urn:schemas-microsoft-com:office:word" xmlns:w="http://schemas.openxmlformats.org/wordprocessingml/2006/main" xmlns:w14="http://schemas.microsoft.com/office/word/2010/wordml" xmlns:w15="http://schemas.microsoft.com/office/word/2012/wordml" xmlns:w16se="http://schemas.microsoft.com/office/word/2015/wordml/symex" xmlns:sl="http://schemas.openxmlformats.org/schemaLibrary/2006/main" mc:Ignorable="w14 w15 w16se">
+  <w:view w:val="normal"/>
+  <w:defaultTabStop w:val="708"/>
+  <w:hyphenationZone w:val="425"/>
+  <w:characterSpacingControl w:val="doNotCompress"/>
+  <w:compat>
+    <w:useFELayout/>
+    <w:compatSetting w:name="compatibilityMode" w:uri="http://schemas.microsoft.com/office/word" w:val="15"/>
+    <w:compatSetting w:name="overrideTableStyleFontSizeAndJustification" w:uri="http://schemas.microsoft.com/office/word" w:val="1"/>
+    <w:compatSetting w:name="enableOpenTypeFeatures" w:uri="http://schemas.microsoft.com/office/word" w:val="1"/>
+    <w:compatSetting w:name="doNotFlipMirrorIndents" w:uri="http://schemas.microsoft.com/office/word" w:val="1"/>
+    <w:compatSetting w:name="differentiateMultirowTableHeaders" w:uri="http://schemas.microsoft.com/office/word" w:val="1"/>
+  </w:compat>
+  <w:rsids>
+    <w:rsidRoot w:val="00A557FF"/>
+    <w:rsid w:val="00A557FF"/>
+    <w:rsid w:val="00E222E7"/>
+  </w:rsids>
+  <m:mathPr>
+    <m:mathFont m:val="Cambria Math"/>
+    <m:brkBin m:val="before"/>
+    <m:brkBinSub m:val="--"/>
+    <m:smallFrac m:val="0"/>
+    <m:dispDef/>
+    <m:lMargin m:val="0"/>
+    <m:rMargin m:val="0"/>
+    <m:defJc m:val="centerGroup"/>
+    <m:wrapIndent m:val="1440"/>
+    <m:intLim m:val="subSup"/>
+    <m:naryLim m:val="undOvr"/>
+  </m:mathPr>
+  <w:themeFontLang w:val="fr-FR"/>
+  <w:clrSchemeMapping w:bg1="light1" w:t1="dark1" w:bg2="light2" w:t2="dark2" w:accent1="accent1" w:accent2="accent2" w:accent3="accent3" w:accent4="accent4" w:accent5="accent5" w:accent6="accent6" w:hyperlink="hyperlink" w:followedHyperlink="followedHyperlink"/>
+  <w:decimalSymbol w:val=","/>
+  <w:listSeparator w:val=";"/>
+  <w15:chartTrackingRefBased/>
+</w:settings>
+</file>
+
+<file path=word/glossary/styles.xml><?xml version="1.0" encoding="utf-8"?>
+<w:styles xmlns:mc="http://schemas.openxmlformats.org/markup-compatibility/2006" xmlns:r="http://schemas.openxmlformats.org/officeDocument/2006/relationships" xmlns:w="http://schemas.openxmlformats.org/wordprocessingml/2006/main" xmlns:w14="http://schemas.microsoft.com/office/word/2010/wordml" xmlns:w15="http://schemas.microsoft.com/office/word/2012/wordml" xmlns:w16se="http://schemas.microsoft.com/office/word/2015/wordml/symex" mc:Ignorable="w14 w15 w16se">
+  <w:docDefaults>
+    <w:rPrDefault>
+      <w:rPr>
+        <w:rFonts w:asciiTheme="minorHAnsi" w:eastAsiaTheme="minorEastAsia" w:hAnsiTheme="minorHAnsi" w:cstheme="minorBidi"/>
+        <w:sz w:val="22"/>
+        <w:szCs w:val="22"/>
+        <w:lang w:val="fr-FR" w:eastAsia="fr-FR" w:bidi="ar-SA"/>
+      </w:rPr>
+    </w:rPrDefault>
+    <w:pPrDefault>
+      <w:pPr>
+        <w:spacing w:after="160" w:line="259" w:lineRule="auto"/>
+      </w:pPr>
+    </w:pPrDefault>
+  </w:docDefaults>
+  <w:latentStyles w:defLockedState="0" w:defUIPriority="99" w:defSemiHidden="0" w:defUnhideWhenUsed="0" w:defQFormat="0" w:count="374">
+    <w:lsdException w:name="Normal" w:uiPriority="0" w:qFormat="1"/>
+    <w:lsdException w:name="heading 1" w:uiPriority="9" w:qFormat="1"/>
+    <w:lsdException w:name="heading 2" w:semiHidden="1" w:uiPriority="9" w:unhideWhenUsed="1" w:qFormat="1"/>
+    <w:lsdException w:name="heading 3" w:semiHidden="1" w:uiPriority="9" w:unhideWhenUsed="1" w:qFormat="1"/>
+    <w:lsdException w:name="heading 4" w:semiHidden="1" w:uiPriority="9" w:unhideWhenUsed="1" w:qFormat="1"/>
+    <w:lsdException w:name="heading 5" w:semiHidden="1" w:uiPriority="9" w:unhideWhenUsed="1" w:qFormat="1"/>
+    <w:lsdException w:name="heading 6" w:semiHidden="1" w:uiPriority="9" w:unhideWhenUsed="1" w:qFormat="1"/>
+    <w:lsdException w:name="heading 7" w:semiHidden="1" w:uiPriority="9" w:unhideWhenUsed="1" w:qFormat="1"/>
+    <w:lsdException w:name="heading 8" w:semiHidden="1" w:uiPriority="9" w:unhideWhenUsed="1" w:qFormat="1"/>
+    <w:lsdException w:name="heading 9" w:semiHidden="1" w:uiPriority="9" w:unhideWhenUsed="1" w:qFormat="1"/>
+    <w:lsdException w:name="index 1" w:semiHidden="1" w:unhideWhenUsed="1"/>
+    <w:lsdException w:name="index 2" w:semiHidden="1" w:unhideWhenUsed="1"/>
+    <w:lsdException w:name="index 3" w:semiHidden="1" w:unhideWhenUsed="1"/>
+    <w:lsdException w:name="index 4" w:semiHidden="1" w:unhideWhenUsed="1"/>
+    <w:lsdException w:name="index 5" w:semiHidden="1" w:unhideWhenUsed="1"/>
+    <w:lsdException w:name="index 6" w:semiHidden="1" w:unhideWhenUsed="1"/>
+    <w:lsdException w:name="index 7" w:semiHidden="1" w:unhideWhenUsed="1"/>
+    <w:lsdException w:name="index 8" w:semiHidden="1" w:unhideWhenUsed="1"/>
+    <w:lsdException w:name="index 9" w:semiHidden="1" w:unhideWhenUsed="1"/>
+    <w:lsdException w:name="toc 1" w:semiHidden="1" w:uiPriority="39" w:unhideWhenUsed="1"/>
+    <w:lsdException w:name="toc 2" w:semiHidden="1" w:uiPriority="39" w:unhideWhenUsed="1"/>
+    <w:lsdException w:name="toc 3" w:semiHidden="1" w:uiPriority="39" w:unhideWhenUsed="1"/>
+    <w:lsdException w:name="toc 4" w:semiHidden="1" w:uiPriority="39" w:unhideWhenUsed="1"/>
+    <w:lsdException w:name="toc 5" w:semiHidden="1" w:uiPriority="39" w:unhideWhenUsed="1"/>
+    <w:lsdException w:name="toc 6" w:semiHidden="1" w:uiPriority="39" w:unhideWhenUsed="1"/>
+    <w:lsdException w:name="toc 7" w:semiHidden="1" w:uiPriority="39" w:unhideWhenUsed="1"/>
+    <w:lsdException w:name="toc 8" w:semiHidden="1" w:uiPriority="39" w:unhideWhenUsed="1"/>
+    <w:lsdException w:name="toc 9" w:semiHidden="1" w:uiPriority="39" w:unhideWhenUsed="1"/>
+    <w:lsdException w:name="Normal Indent" w:semiHidden="1" w:unhideWhenUsed="1"/>
+    <w:lsdException w:name="footnote text" w:semiHidden="1" w:unhideWhenUsed="1"/>
+    <w:lsdException w:name="annotation text" w:semiHidden="1" w:unhideWhenUsed="1"/>
+    <w:lsdException w:name="header" w:semiHidden="1" w:unhideWhenUsed="1"/>
+    <w:lsdException w:name="footer" w:semiHidden="1" w:unhideWhenUsed="1"/>
+    <w:lsdException w:name="index heading" w:semiHidden="1" w:unhideWhenUsed="1"/>
+    <w:lsdException w:name="caption" w:semiHidden="1" w:uiPriority="35" w:unhideWhenUsed="1" w:qFormat="1"/>
+    <w:lsdException w:name="table of figures" w:semiHidden="1" w:unhideWhenUsed="1"/>
+    <w:lsdException w:name="envelope address" w:semiHidden="1" w:unhideWhenUsed="1"/>
+    <w:lsdException w:name="envelope return" w:semiHidden="1" w:unhideWhenUsed="1"/>
+    <w:lsdException w:name="footnote reference" w:semiHidden="1" w:unhideWhenUsed="1"/>
+    <w:lsdException w:name="annotation reference" w:semiHidden="1" w:unhideWhenUsed="1"/>
+    <w:lsdException w:name="line number" w:semiHidden="1" w:unhideWhenUsed="1"/>
+    <w:lsdException w:name="page number" w:semiHidden="1" w:unhideWhenUsed="1"/>
+    <w:lsdException w:name="endnote reference" w:semiHidden="1" w:unhideWhenUsed="1"/>
+    <w:lsdException w:name="endnote text" w:semiHidden="1" w:unhideWhenUsed="1"/>
+    <w:lsdException w:name="table of authorities" w:semiHidden="1" w:unhideWhenUsed="1"/>
+    <w:lsdException w:name="macro" w:semiHidden="1" w:unhideWhenUsed="1"/>
+    <w:lsdException w:name="toa heading" w:semiHidden="1" w:unhideWhenUsed="1"/>
+    <w:lsdException w:name="List" w:semiHidden="1" w:unhideWhenUsed="1"/>
+    <w:lsdException w:name="List Bullet" w:semiHidden="1" w:unhideWhenUsed="1"/>
+    <w:lsdException w:name="List Number" w:semiHidden="1" w:unhideWhenUsed="1"/>
+    <w:lsdException w:name="List 2" w:semiHidden="1" w:unhideWhenUsed="1"/>
+    <w:lsdException w:name="List 3" w:semiHidden="1" w:unhideWhenUsed="1"/>
+    <w:lsdException w:name="List 4" w:semiHidden="1" w:unhideWhenUsed="1"/>
+    <w:lsdException w:name="List 5" w:semiHidden="1" w:unhideWhenUsed="1"/>
+    <w:lsdException w:name="List Bullet 2" w:semiHidden="1" w:unhideWhenUsed="1"/>
+    <w:lsdException w:name="List Bullet 3" w:semiHidden="1" w:unhideWhenUsed="1"/>
+    <w:lsdException w:name="List Bullet 4" w:semiHidden="1" w:unhideWhenUsed="1"/>
+    <w:lsdException w:name="List Bullet 5" w:semiHidden="1" w:unhideWhenUsed="1"/>
+    <w:lsdException w:name="List Number 2" w:semiHidden="1" w:unhideWhenUsed="1"/>
+    <w:lsdException w:name="List Number 3" w:semiHidden="1" w:unhideWhenUsed="1"/>
+    <w:lsdException w:name="List Number 4" w:semiHidden="1" w:unhideWhenUsed="1"/>
+    <w:lsdException w:name="List Number 5" w:semiHidden="1" w:unhideWhenUsed="1"/>
+    <w:lsdException w:name="Title" w:uiPriority="10" w:qFormat="1"/>
+    <w:lsdException w:name="Closing" w:semiHidden="1" w:unhideWhenUsed="1"/>
+    <w:lsdException w:name="Signature" w:semiHidden="1" w:unhideWhenUsed="1"/>
+    <w:lsdException w:name="Default Paragraph Font" w:semiHidden="1" w:uiPriority="1" w:unhideWhenUsed="1"/>
+    <w:lsdException w:name="Body Text" w:semiHidden="1" w:unhideWhenUsed="1"/>
+    <w:lsdException w:name="Body Text Indent" w:semiHidden="1" w:unhideWhenUsed="1"/>
+    <w:lsdException w:name="List Continue" w:semiHidden="1" w:unhideWhenUsed="1"/>
+    <w:lsdException w:name="List Continue 2" w:semiHidden="1" w:unhideWhenUsed="1"/>
+    <w:lsdException w:name="List Continue 3" w:semiHidden="1" w:unhideWhenUsed="1"/>
+    <w:lsdException w:name="List Continue 4" w:semiHidden="1" w:unhideWhenUsed="1"/>
+    <w:lsdException w:name="List Continue 5" w:semiHidden="1" w:unhideWhenUsed="1"/>
+    <w:lsdException w:name="Message Header" w:semiHidden="1" w:unhideWhenUsed="1"/>
+    <w:lsdException w:name="Subtitle" w:uiPriority="11" w:qFormat="1"/>
+    <w:lsdException w:name="Salutation" w:semiHidden="1" w:unhideWhenUsed="1"/>
+    <w:lsdException w:name="Date" w:semiHidden="1" w:unhideWhenUsed="1"/>
+    <w:lsdException w:name="Body Text First Indent" w:semiHidden="1" w:unhideWhenUsed="1"/>
+    <w:lsdException w:name="Body Text First Indent 2" w:semiHidden="1" w:unhideWhenUsed="1"/>
+    <w:lsdException w:name="Note Heading" w:semiHidden="1" w:unhideWhenUsed="1"/>
+    <w:lsdException w:name="Body Text 2" w:semiHidden="1" w:unhideWhenUsed="1"/>
+    <w:lsdException w:name="Body Text 3" w:semiHidden="1" w:unhideWhenUsed="1"/>
+    <w:lsdException w:name="Body Text Indent 2" w:semiHidden="1" w:unhideWhenUsed="1"/>
+    <w:lsdException w:name="Body Text Indent 3" w:semiHidden="1" w:unhideWhenUsed="1"/>
+    <w:lsdException w:name="Block Text" w:semiHidden="1" w:unhideWhenUsed="1"/>
+    <w:lsdException w:name="Hyperlink" w:semiHidden="1" w:unhideWhenUsed="1"/>
+    <w:lsdException w:name="FollowedHyperlink" w:semiHidden="1" w:unhideWhenUsed="1"/>
+    <w:lsdException w:name="Strong" w:uiPriority="22" w:qFormat="1"/>
+    <w:lsdException w:name="Emphasis" w:uiPriority="20" w:qFormat="1"/>
+    <w:lsdException w:name="Document Map" w:semiHidden="1" w:unhideWhenUsed="1"/>
+    <w:lsdException w:name="Plain Text" w:semiHidden="1" w:unhideWhenUsed="1"/>
+    <w:lsdException w:name="E-mail Signature" w:semiHidden="1" w:unhideWhenUsed="1"/>
+    <w:lsdException w:name="HTML Top of Form" w:semiHidden="1" w:unhideWhenUsed="1"/>
+    <w:lsdException w:name="HTML Bottom of Form" w:semiHidden="1" w:unhideWhenUsed="1"/>
+    <w:lsdException w:name="Normal (Web)" w:semiHidden="1" w:unhideWhenUsed="1"/>
+    <w:lsdException w:name="HTML Acronym" w:semiHidden="1" w:unhideWhenUsed="1"/>
+    <w:lsdException w:name="HTML Address" w:semiHidden="1" w:unhideWhenUsed="1"/>
+    <w:lsdException w:name="HTML Cite" w:semiHidden="1" w:unhideWhenUsed="1"/>
+    <w:lsdException w:name="HTML Code" w:semiHidden="1" w:unhideWhenUsed="1"/>
+    <w:lsdException w:name="HTML Definition" w:semiHidden="1" w:unhideWhenUsed="1"/>
+    <w:lsdException w:name="HTML Keyboard" w:semiHidden="1" w:unhideWhenUsed="1"/>
+    <w:lsdException w:name="HTML Preformatted" w:semiHidden="1" w:unhideWhenUsed="1"/>
+    <w:lsdException w:name="HTML Sample" w:semiHidden="1" w:unhideWhenUsed="1"/>
+    <w:lsdException w:name="HTML Typewriter" w:semiHidden="1" w:unhideWhenUsed="1"/>
+    <w:lsdException w:name="HTML Variable" w:semiHidden="1" w:unhideWhenUsed="1"/>
+    <w:lsdException w:name="Normal Table" w:semiHidden="1" w:unhideWhenUsed="1"/>
+    <w:lsdException w:name="annotation subject" w:semiHidden="1" w:unhideWhenUsed="1"/>
+    <w:lsdException w:name="No List" w:semiHidden="1" w:unhideWhenUsed="1"/>
+    <w:lsdException w:name="Outline List 1" w:semiHidden="1" w:unhideWhenUsed="1"/>
+    <w:lsdException w:name="Outline List 2" w:semiHidden="1" w:unhideWhenUsed="1"/>
+    <w:lsdException w:name="Outline List 3" w:semiHidden="1" w:unhideWhenUsed="1"/>
+    <w:lsdException w:name="Table Simple 1" w:semiHidden="1" w:unhideWhenUsed="1"/>
+    <w:lsdException w:name="Table Simple 2" w:semiHidden="1" w:unhideWhenUsed="1"/>
+    <w:lsdException w:name="Table Simple 3" w:semiHidden="1" w:unhideWhenUsed="1"/>
+    <w:lsdException w:name="Table Classic 1" w:semiHidden="1" w:unhideWhenUsed="1"/>
+    <w:lsdException w:name="Table Classic 2" w:semiHidden="1" w:unhideWhenUsed="1"/>
+    <w:lsdException w:name="Table Classic 3" w:semiHidden="1" w:unhideWhenUsed="1"/>
+    <w:lsdException w:name="Table Classic 4" w:semiHidden="1" w:unhideWhenUsed="1"/>
+    <w:lsdException w:name="Table Colorful 1" w:semiHidden="1" w:unhideWhenUsed="1"/>
+    <w:lsdException w:name="Table Colorful 2" w:semiHidden="1" w:unhideWhenUsed="1"/>
+    <w:lsdException w:name="Table Colorful 3" w:semiHidden="1" w:unhideWhenUsed="1"/>
+    <w:lsdException w:name="Table Columns 1" w:semiHidden="1" w:unhideWhenUsed="1"/>
+    <w:lsdException w:name="Table Columns 2" w:semiHidden="1" w:unhideWhenUsed="1"/>
+    <w:lsdException w:name="Table Columns 3" w:semiHidden="1" w:unhideWhenUsed="1"/>
+    <w:lsdException w:name="Table Columns 4" w:semiHidden="1" w:unhideWhenUsed="1"/>
+    <w:lsdException w:name="Table Columns 5" w:semiHidden="1" w:unhideWhenUsed="1"/>
+    <w:lsdException w:name="Table Grid 1" w:semiHidden="1" w:unhideWhenUsed="1"/>
+    <w:lsdException w:name="Table Grid 2" w:semiHidden="1" w:unhideWhenUsed="1"/>
+    <w:lsdException w:name="Table Grid 3" w:semiHidden="1" w:unhideWhenUsed="1"/>
+    <w:lsdException w:name="Table Grid 4" w:semiHidden="1" w:unhideWhenUsed="1"/>
+    <w:lsdException w:name="Table Grid 5" w:semiHidden="1" w:unhideWhenUsed="1"/>
+    <w:lsdException w:name="Table Grid 6" w:semiHidden="1" w:unhideWhenUsed="1"/>
+    <w:lsdException w:name="Table Grid 7" w:semiHidden="1" w:unhideWhenUsed="1"/>
+    <w:lsdException w:name="Table Grid 8" w:semiHidden="1" w:unhideWhenUsed="1"/>
+    <w:lsdException w:name="Table List 1" w:semiHidden="1" w:unhideWhenUsed="1"/>
+    <w:lsdException w:name="Table List 2" w:semiHidden="1" w:unhideWhenUsed="1"/>
+    <w:lsdException w:name="Table List 3" w:semiHidden="1" w:unhideWhenUsed="1"/>
+    <w:lsdException w:name="Table List 4" w:semiHidden="1" w:unhideWhenUsed="1"/>
+    <w:lsdException w:name="Table List 5" w:semiHidden="1" w:unhideWhenUsed="1"/>
+    <w:lsdException w:name="Table List 6" w:semiHidden="1" w:unhideWhenUsed="1"/>
+    <w:lsdException w:name="Table List 7" w:semiHidden="1" w:unhideWhenUsed="1"/>
+    <w:lsdException w:name="Table List 8" w:semiHidden="1" w:unhideWhenUsed="1"/>
+    <w:lsdException w:name="Table 3D effects 1" w:semiHidden="1" w:unhideWhenUsed="1"/>
+    <w:lsdException w:name="Table 3D effects 2" w:semiHidden="1" w:unhideWhenUsed="1"/>
+    <w:lsdException w:name="Table 3D effects 3" w:semiHidden="1" w:unhideWhenUsed="1"/>
+    <w:lsdException w:name="Table Contemporary" w:semiHidden="1" w:unhideWhenUsed="1"/>
+    <w:lsdException w:name="Table Elegant" w:semiHidden="1" w:unhideWhenUsed="1"/>
+    <w:lsdException w:name="Table Professional" w:semiHidden="1" w:unhideWhenUsed="1"/>
+    <w:lsdException w:name="Table Subtle 1" w:semiHidden="1" w:unhideWhenUsed="1"/>
+    <w:lsdException w:name="Table Subtle 2" w:semiHidden="1" w:unhideWhenUsed="1"/>
+    <w:lsdException w:name="Table Web 1" w:semiHidden="1" w:unhideWhenUsed="1"/>
+    <w:lsdException w:name="Table Web 2" w:semiHidden="1" w:unhideWhenUsed="1"/>
+    <w:lsdException w:name="Table Web 3" w:semiHidden="1" w:unhideWhenUsed="1"/>
+    <w:lsdException w:name="Balloon Text" w:semiHidden="1" w:unhideWhenUsed="1"/>
+    <w:lsdException w:name="Table Grid" w:uiPriority="39"/>
+    <w:lsdException w:name="Table Theme" w:semiHidden="1" w:unhideWhenUsed="1"/>
+    <w:lsdException w:name="Placeholder Text" w:semiHidden="1"/>
+    <w:lsdException w:name="No Spacing" w:uiPriority="1" w:qFormat="1"/>
+    <w:lsdException w:name="Light Shading" w:uiPriority="60"/>
+    <w:lsdException w:name="Light List" w:uiPriority="61"/>
+    <w:lsdException w:name="Light Grid" w:uiPriority="62"/>
+    <w:lsdException w:name="Medium Shading 1" w:uiPriority="63"/>
+    <w:lsdException w:name="Medium Shading 2" w:uiPriority="64"/>
+    <w:lsdException w:name="Medium List 1" w:uiPriority="65"/>
+    <w:lsdException w:name="Medium List 2" w:uiPriority="66"/>
+    <w:lsdException w:name="Medium Grid 1" w:uiPriority="67"/>
+    <w:lsdException w:name="Medium Grid 2" w:uiPriority="68"/>
+    <w:lsdException w:name="Medium Grid 3" w:uiPriority="69"/>
+    <w:lsdException w:name="Dark List" w:uiPriority="70"/>
+    <w:lsdException w:name="Colorful Shading" w:uiPriority="71"/>
+    <w:lsdException w:name="Colorful List" w:uiPriority="72"/>
+    <w:lsdException w:name="Colorful Grid" w:uiPriority="73"/>
+    <w:lsdException w:name="Light Shading Accent 1" w:uiPriority="60"/>
+    <w:lsdException w:name="Light List Accent 1" w:uiPriority="61"/>
+    <w:lsdException w:name="Light Grid Accent 1" w:uiPriority="62"/>
+    <w:lsdException w:name="Medium Shading 1 Accent 1" w:uiPriority="63"/>
+    <w:lsdException w:name="Medium Shading 2 Accent 1" w:uiPriority="64"/>
+    <w:lsdException w:name="Medium List 1 Accent 1" w:uiPriority="65"/>
+    <w:lsdException w:name="Revision" w:semiHidden="1"/>
+    <w:lsdException w:name="List Paragraph" w:uiPriority="34" w:qFormat="1"/>
+    <w:lsdException w:name="Quote" w:uiPriority="29" w:qFormat="1"/>
+    <w:lsdException w:name="Intense Quote" w:uiPriority="30" w:qFormat="1"/>
+    <w:lsdException w:name="Medium List 2 Accent 1" w:uiPriority="66"/>
+    <w:lsdException w:name="Medium Grid 1 Accent 1" w:uiPriority="67"/>
+    <w:lsdException w:name="Medium Grid 2 Accent 1" w:uiPriority="68"/>
+    <w:lsdException w:name="Medium Grid 3 Accent 1" w:uiPriority="69"/>
+    <w:lsdException w:name="Dark List Accent 1" w:uiPriority="70"/>
+    <w:lsdException w:name="Colorful Shading Accent 1" w:uiPriority="71"/>
+    <w:lsdException w:name="Colorful List Accent 1" w:uiPriority="72"/>
+    <w:lsdException w:name="Colorful Grid Accent 1" w:uiPriority="73"/>
+    <w:lsdException w:name="Light Shading Accent 2" w:uiPriority="60"/>
+    <w:lsdException w:name="Light List Accent 2" w:uiPriority="61"/>
+    <w:lsdException w:name="Light Grid Accent 2" w:uiPriority="62"/>
+    <w:lsdException w:name="Medium Shading 1 Accent 2" w:uiPriority="63"/>
+    <w:lsdException w:name="Medium Shading 2 Accent 2" w:uiPriority="64"/>
+    <w:lsdException w:name="Medium List 1 Accent 2" w:uiPriority="65"/>
+    <w:lsdException w:name="Medium List 2 Accent 2" w:uiPriority="66"/>
+    <w:lsdException w:name="Medium Grid 1 Accent 2" w:uiPriority="67"/>
+    <w:lsdException w:name="Medium Grid 2 Accent 2" w:uiPriority="68"/>
+    <w:lsdException w:name="Medium Grid 3 Accent 2" w:uiPriority="69"/>
+    <w:lsdException w:name="Dark List Accent 2" w:uiPriority="70"/>
+    <w:lsdException w:name="Colorful Shading Accent 2" w:uiPriority="71"/>
+    <w:lsdException w:name="Colorful List Accent 2" w:uiPriority="72"/>
+    <w:lsdException w:name="Colorful Grid Accent 2" w:uiPriority="73"/>
+    <w:lsdException w:name="Light Shading Accent 3" w:uiPriority="60"/>
+    <w:lsdException w:name="Light List Accent 3" w:uiPriority="61"/>
+    <w:lsdException w:name="Light Grid Accent 3" w:uiPriority="62"/>
+    <w:lsdException w:name="Medium Shading 1 Accent 3" w:uiPriority="63"/>
+    <w:lsdException w:name="Medium Shading 2 Accent 3" w:uiPriority="64"/>
+    <w:lsdException w:name="Medium List 1 Accent 3" w:uiPriority="65"/>
+    <w:lsdException w:name="Medium List 2 Accent 3" w:uiPriority="66"/>
+    <w:lsdException w:name="Medium Grid 1 Accent 3" w:uiPriority="67"/>
+    <w:lsdException w:name="Medium Grid 2 Accent 3" w:uiPriority="68"/>
+    <w:lsdException w:name="Medium Grid 3 Accent 3" w:uiPriority="69"/>
+    <w:lsdException w:name="Dark List Accent 3" w:uiPriority="70"/>
+    <w:lsdException w:name="Colorful Shading Accent 3" w:uiPriority="71"/>
+    <w:lsdException w:name="Colorful List Accent 3" w:uiPriority="72"/>
+    <w:lsdException w:name="Colorful Grid Accent 3" w:uiPriority="73"/>
+    <w:lsdException w:name="Light Shading Accent 4" w:uiPriority="60"/>
+    <w:lsdException w:name="Light List Accent 4" w:uiPriority="61"/>
+    <w:lsdException w:name="Light Grid Accent 4" w:uiPriority="62"/>
+    <w:lsdException w:name="Medium Shading 1 Accent 4" w:uiPriority="63"/>
+    <w:lsdException w:name="Medium Shading 2 Accent 4" w:uiPriority="64"/>
+    <w:lsdException w:name="Medium List 1 Accent 4" w:uiPriority="65"/>
+    <w:lsdException w:name="Medium List 2 Accent 4" w:uiPriority="66"/>
+    <w:lsdException w:name="Medium Grid 1 Accent 4" w:uiPriority="67"/>
+    <w:lsdException w:name="Medium Grid 2 Accent 4" w:uiPriority="68"/>
+    <w:lsdException w:name="Medium Grid 3 Accent 4" w:uiPriority="69"/>
+    <w:lsdException w:name="Dark List Accent 4" w:uiPriority="70"/>
+    <w:lsdException w:name="Colorful Shading Accent 4" w:uiPriority="71"/>
+    <w:lsdException w:name="Colorful List Accent 4" w:uiPriority="72"/>
+    <w:lsdException w:name="Colorful Grid Accent 4" w:uiPriority="73"/>
+    <w:lsdException w:name="Light Shading Accent 5" w:uiPriority="60"/>
+    <w:lsdException w:name="Light List Accent 5" w:uiPriority="61"/>
+    <w:lsdException w:name="Light Grid Accent 5" w:uiPriority="62"/>
+    <w:lsdException w:name="Medium Shading 1 Accent 5" w:uiPriority="63"/>
+    <w:lsdException w:name="Medium Shading 2 Accent 5" w:uiPriority="64"/>
+    <w:lsdException w:name="Medium List 1 Accent 5" w:uiPriority="65"/>
+    <w:lsdException w:name="Medium List 2 Accent 5" w:uiPriority="66"/>
+    <w:lsdException w:name="Medium Grid 1 Accent 5" w:uiPriority="67"/>
+    <w:lsdException w:name="Medium Grid 2 Accent 5" w:uiPriority="68"/>
+    <w:lsdException w:name="Medium Grid 3 Accent 5" w:uiPriority="69"/>
+    <w:lsdException w:name="Dark List Accent 5" w:uiPriority="70"/>
+    <w:lsdException w:name="Colorful Shading Accent 5" w:uiPriority="71"/>
+    <w:lsdException w:name="Colorful List Accent 5" w:uiPriority="72"/>
+    <w:lsdException w:name="Colorful Grid Accent 5" w:uiPriority="73"/>
+    <w:lsdException w:name="Light Shading Accent 6" w:uiPriority="60"/>
+    <w:lsdException w:name="Light List Accent 6" w:uiPriority="61"/>
+    <w:lsdException w:name="Light Grid Accent 6" w:uiPriority="62"/>
+    <w:lsdException w:name="Medium Shading 1 Accent 6" w:uiPriority="63"/>
+    <w:lsdException w:name="Medium Shading 2 Accent 6" w:uiPriority="64"/>
+    <w:lsdException w:name="Medium List 1 Accent 6" w:uiPriority="65"/>
+    <w:lsdException w:name="Medium List 2 Accent 6" w:uiPriority="66"/>
+    <w:lsdException w:name="Medium Grid 1 Accent 6" w:uiPriority="67"/>
+    <w:lsdException w:name="Medium Grid 2 Accent 6" w:uiPriority="68"/>
+    <w:lsdException w:name="Medium Grid 3 Accent 6" w:uiPriority="69"/>
+    <w:lsdException w:name="Dark List Accent 6" w:uiPriority="70"/>
+    <w:lsdException w:name="Colorful Shading Accent 6" w:uiPriority="71"/>
+    <w:lsdException w:name="Colorful List Accent 6" w:uiPriority="72"/>
+    <w:lsdException w:name="Colorful Grid Accent 6" w:uiPriority="73"/>
+    <w:lsdException w:name="Subtle Emphasis" w:uiPriority="19" w:qFormat="1"/>
+    <w:lsdException w:name="Intense Emphasis" w:uiPriority="21" w:qFormat="1"/>
+    <w:lsdException w:name="Subtle Reference" w:uiPriority="31" w:qFormat="1"/>
+    <w:lsdException w:name="Intense Reference" w:uiPriority="32" w:qFormat="1"/>
+    <w:lsdException w:name="Book Title" w:uiPriority="33" w:qFormat="1"/>
+    <w:lsdException w:name="Bibliography" w:semiHidden="1" w:uiPriority="37" w:unhideWhenUsed="1"/>
+    <w:lsdException w:name="TOC Heading" w:semiHidden="1" w:uiPriority="39" w:unhideWhenUsed="1" w:qFormat="1"/>
+    <w:lsdException w:name="Plain Table 1" w:uiPriority="41"/>
+    <w:lsdException w:name="Plain Table 2" w:uiPriority="42"/>
+    <w:lsdException w:name="Plain Table 3" w:uiPriority="43"/>
+    <w:lsdException w:name="Plain Table 4" w:uiPriority="44"/>
+    <w:lsdException w:name="Plain Table 5" w:uiPriority="45"/>
+    <w:lsdException w:name="Grid Table Light" w:uiPriority="40"/>
+    <w:lsdException w:name="Grid Table 1 Light" w:uiPriority="46"/>
+    <w:lsdException w:name="Grid Table 2" w:uiPriority="47"/>
+    <w:lsdException w:name="Grid Table 3" w:uiPriority="48"/>
+    <w:lsdException w:name="Grid Table 4" w:uiPriority="49"/>
+    <w:lsdException w:name="Grid Table 5 Dark" w:uiPriority="50"/>
+    <w:lsdException w:name="Grid Table 6 Colorful" w:uiPriority="51"/>
+    <w:lsdException w:name="Grid Table 7 Colorful" w:uiPriority="52"/>
+    <w:lsdException w:name="Grid Table 1 Light Accent 1" w:uiPriority="46"/>
+    <w:lsdException w:name="Grid Table 2 Accent 1" w:uiPriority="47"/>
+    <w:lsdException w:name="Grid Table 3 Accent 1" w:uiPriority="48"/>
+    <w:lsdException w:name="Grid Table 4 Accent 1" w:uiPriority="49"/>
+    <w:lsdException w:name="Grid Table 5 Dark Accent 1" w:uiPriority="50"/>
+    <w:lsdException w:name="Grid Table 6 Colorful Accent 1" w:uiPriority="51"/>
+    <w:lsdException w:name="Grid Table 7 Colorful Accent 1" w:uiPriority="52"/>
+    <w:lsdException w:name="Grid Table 1 Light Accent 2" w:uiPriority="46"/>
+    <w:lsdException w:name="Grid Table 2 Accent 2" w:uiPriority="47"/>
+    <w:lsdException w:name="Grid Table 3 Accent 2" w:uiPriority="48"/>
+    <w:lsdException w:name="Grid Table 4 Accent 2" w:uiPriority="49"/>
+    <w:lsdException w:name="Grid Table 5 Dark Accent 2" w:uiPriority="50"/>
+    <w:lsdException w:name="Grid Table 6 Colorful Accent 2" w:uiPriority="51"/>
+    <w:lsdException w:name="Grid Table 7 Colorful Accent 2" w:uiPriority="52"/>
+    <w:lsdException w:name="Grid Table 1 Light Accent 3" w:uiPriority="46"/>
+    <w:lsdException w:name="Grid Table 2 Accent 3" w:uiPriority="47"/>
+    <w:lsdException w:name="Grid Table 3 Accent 3" w:uiPriority="48"/>
+    <w:lsdException w:name="Grid Table 4 Accent 3" w:uiPriority="49"/>
+    <w:lsdException w:name="Grid Table 5 Dark Accent 3" w:uiPriority="50"/>
+    <w:lsdException w:name="Grid Table 6 Colorful Accent 3" w:uiPriority="51"/>
+    <w:lsdException w:name="Grid Table 7 Colorful Accent 3" w:uiPriority="52"/>
+    <w:lsdException w:name="Grid Table 1 Light Accent 4" w:uiPriority="46"/>
+    <w:lsdException w:name="Grid Table 2 Accent 4" w:uiPriority="47"/>
+    <w:lsdException w:name="Grid Table 3 Accent 4" w:uiPriority="48"/>
+    <w:lsdException w:name="Grid Table 4 Accent 4" w:uiPriority="49"/>
+    <w:lsdException w:name="Grid Table 5 Dark Accent 4" w:uiPriority="50"/>
+    <w:lsdException w:name="Grid Table 6 Colorful Accent 4" w:uiPriority="51"/>
+    <w:lsdException w:name="Grid Table 7 Colorful Accent 4" w:uiPriority="52"/>
+    <w:lsdException w:name="Grid Table 1 Light Accent 5" w:uiPriority="46"/>
+    <w:lsdException w:name="Grid Table 2 Accent 5" w:uiPriority="47"/>
+    <w:lsdException w:name="Grid Table 3 Accent 5" w:uiPriority="48"/>
+    <w:lsdException w:name="Grid Table 4 Accent 5" w:uiPriority="49"/>
+    <w:lsdException w:name="Grid Table 5 Dark Accent 5" w:uiPriority="50"/>
+    <w:lsdException w:name="Grid Table 6 Colorful Accent 5" w:uiPriority="51"/>
+    <w:lsdException w:name="Grid Table 7 Colorful Accent 5" w:uiPriority="52"/>
+    <w:lsdException w:name="Grid Table 1 Light Accent 6" w:uiPriority="46"/>
+    <w:lsdException w:name="Grid Table 2 Accent 6" w:uiPriority="47"/>
+    <w:lsdException w:name="Grid Table 3 Accent 6" w:uiPriority="48"/>
+    <w:lsdException w:name="Grid Table 4 Accent 6" w:uiPriority="49"/>
+    <w:lsdException w:name="Grid Table 5 Dark Accent 6" w:uiPriority="50"/>
+    <w:lsdException w:name="Grid Table 6 Colorful Accent 6" w:uiPriority="51"/>
+    <w:lsdException w:name="Grid Table 7 Colorful Accent 6" w:uiPriority="52"/>
+    <w:lsdException w:name="List Table 1 Light" w:uiPriority="46"/>
+    <w:lsdException w:name="List Table 2" w:uiPriority="47"/>
+    <w:lsdException w:name="List Table 3" w:uiPriority="48"/>
+    <w:lsdException w:name="List Table 4" w:uiPriority="49"/>
+    <w:lsdException w:name="List Table 5 Dark" w:uiPriority="50"/>
+    <w:lsdException w:name="List Table 6 Colorful" w:uiPriority="51"/>
+    <w:lsdException w:name="List Table 7 Colorful" w:uiPriority="52"/>
+    <w:lsdException w:name="List Table 1 Light Accent 1" w:uiPriority="46"/>
+    <w:lsdException w:name="List Table 2 Accent 1" w:uiPriority="47"/>
+    <w:lsdException w:name="List Table 3 Accent 1" w:uiPriority="48"/>
+    <w:lsdException w:name="List Table 4 Accent 1" w:uiPriority="49"/>
+    <w:lsdException w:name="List Table 5 Dark Accent 1" w:uiPriority="50"/>
+    <w:lsdException w:name="List Table 6 Colorful Accent 1" w:uiPriority="51"/>
+    <w:lsdException w:name="List Table 7 Colorful Accent 1" w:uiPriority="52"/>
+    <w:lsdException w:name="List Table 1 Light Accent 2" w:uiPriority="46"/>
+    <w:lsdException w:name="List Table 2 Accent 2" w:uiPriority="47"/>
+    <w:lsdException w:name="List Table 3 Accent 2" w:uiPriority="48"/>
+    <w:lsdException w:name="List Table 4 Accent 2" w:uiPriority="49"/>
+    <w:lsdException w:name="List Table 5 Dark Accent 2" w:uiPriority="50"/>
+    <w:lsdException w:name="List Table 6 Colorful Accent 2" w:uiPriority="51"/>
+    <w:lsdException w:name="List Table 7 Colorful Accent 2" w:uiPriority="52"/>
+    <w:lsdException w:name="List Table 1 Light Accent 3" w:uiPriority="46"/>
+    <w:lsdException w:name="List Table 2 Accent 3" w:uiPriority="47"/>
+    <w:lsdException w:name="List Table 3 Accent 3" w:uiPriority="48"/>
+    <w:lsdException w:name="List Table 4 Accent 3" w:uiPriority="49"/>
+    <w:lsdException w:name="List Table 5 Dark Accent 3" w:uiPriority="50"/>
+    <w:lsdException w:name="List Table 6 Colorful Accent 3" w:uiPriority="51"/>
+    <w:lsdException w:name="List Table 7 Colorful Accent 3" w:uiPriority="52"/>
+    <w:lsdException w:name="List Table 1 Light Accent 4" w:uiPriority="46"/>
+    <w:lsdException w:name="List Table 2 Accent 4" w:uiPriority="47"/>
+    <w:lsdException w:name="List Table 3 Accent 4" w:uiPriority="48"/>
+    <w:lsdException w:name="List Table 4 Accent 4" w:uiPriority="49"/>
+    <w:lsdException w:name="List Table 5 Dark Accent 4" w:uiPriority="50"/>
+    <w:lsdException w:name="List Table 6 Colorful Accent 4" w:uiPriority="51"/>
+    <w:lsdException w:name="List Table 7 Colorful Accent 4" w:uiPriority="52"/>
+    <w:lsdException w:name="List Table 1 Light Accent 5" w:uiPriority="46"/>
+    <w:lsdException w:name="List Table 2 Accent 5" w:uiPriority="47"/>
+    <w:lsdException w:name="List Table 3 Accent 5" w:uiPriority="48"/>
+    <w:lsdException w:name="List Table 4 Accent 5" w:uiPriority="49"/>
+    <w:lsdException w:name="List Table 5 Dark Accent 5" w:uiPriority="50"/>
+    <w:lsdException w:name="List Table 6 Colorful Accent 5" w:uiPriority="51"/>
+    <w:lsdException w:name="List Table 7 Colorful Accent 5" w:uiPriority="52"/>
+    <w:lsdException w:name="List Table 1 Light Accent 6" w:uiPriority="46"/>
+    <w:lsdException w:name="List Table 2 Accent 6" w:uiPriority="47"/>
+    <w:lsdException w:name="List Table 3 Accent 6" w:uiPriority="48"/>
+    <w:lsdException w:name="List Table 4 Accent 6" w:uiPriority="49"/>
+    <w:lsdException w:name="List Table 5 Dark Accent 6" w:uiPriority="50"/>
+    <w:lsdException w:name="List Table 6 Colorful Accent 6" w:uiPriority="51"/>
+    <w:lsdException w:name="List Table 7 Colorful Accent 6" w:uiPriority="52"/>
+    <w:lsdException w:name="Mention" w:semiHidden="1" w:unhideWhenUsed="1"/>
+    <w:lsdException w:name="Smart Hyperlink" w:semiHidden="1" w:unhideWhenUsed="1"/>
+    <w:lsdException w:name="Hashtag" w:semiHidden="1" w:unhideWhenUsed="1"/>
+  </w:latentStyles>
+  <w:style w:type="paragraph" w:default="1" w:styleId="Normal">
+    <w:name w:val="Normal"/>
+    <w:qFormat/>
+  </w:style>
+  <w:style w:type="character" w:default="1" w:styleId="Policepardfaut">
+    <w:name w:val="Default Paragraph Font"/>
+    <w:uiPriority w:val="1"/>
+    <w:semiHidden/>
+    <w:unhideWhenUsed/>
+  </w:style>
+  <w:style w:type="table" w:default="1" w:styleId="TableauNormal">
+    <w:name w:val="Normal Table"/>
+    <w:uiPriority w:val="99"/>
+    <w:semiHidden/>
+    <w:unhideWhenUsed/>
+    <w:tblPr>
+      <w:tblInd w:w="0" w:type="dxa"/>
+      <w:tblCellMar>
+        <w:top w:w="0" w:type="dxa"/>
+        <w:left w:w="108" w:type="dxa"/>
+        <w:bottom w:w="0" w:type="dxa"/>
+        <w:right w:w="108" w:type="dxa"/>
+      </w:tblCellMar>
+    </w:tblPr>
+  </w:style>
+  <w:style w:type="numbering" w:default="1" w:styleId="Aucuneliste">
+    <w:name w:val="No List"/>
+    <w:uiPriority w:val="99"/>
+    <w:semiHidden/>
+    <w:unhideWhenUsed/>
+  </w:style>
+  <w:style w:type="paragraph" w:customStyle="1" w:styleId="E71A116D428148B8B6597FB5958F2623">
+    <w:name w:val="E71A116D428148B8B6597FB5958F2623"/>
+    <w:rsid w:val="00A557FF"/>
+  </w:style>
+</w:styles>
+</file>
+
+<file path=word/glossary/webSettings.xml><?xml version="1.0" encoding="utf-8"?>
+<w:webSettings xmlns:mc="http://schemas.openxmlformats.org/markup-compatibility/2006" xmlns:r="http://schemas.openxmlformats.org/officeDocument/2006/relationships" xmlns:w="http://schemas.openxmlformats.org/wordprocessingml/2006/main" xmlns:w14="http://schemas.microsoft.com/office/word/2010/wordml" xmlns:w15="http://schemas.microsoft.com/office/word/2012/wordml" xmlns:w16se="http://schemas.microsoft.com/office/word/2015/wordml/symex" mc:Ignorable="w14 w15 w16se">
+  <w:optimizeForBrowser/>
+  <w:allowPNG/>
+</w:webSettings>
+</file>
+
 <file path=word/theme/theme1.xml><?xml version="1.0" encoding="utf-8"?>
 <a:theme xmlns:a="http://schemas.openxmlformats.org/drawingml/2006/main" name="Thème Office">
   <a:themeElements>
@@ -3082,7 +4086,7 @@
 </file>
 
 <file path=customXml/itemProps1.xml><?xml version="1.0" encoding="utf-8"?>
-<ds:datastoreItem xmlns:ds="http://schemas.openxmlformats.org/officeDocument/2006/customXml" ds:itemID="{930CE7F7-65F8-41FE-A7BD-CBA2B00CF3AC}">
+<ds:datastoreItem xmlns:ds="http://schemas.openxmlformats.org/officeDocument/2006/customXml" ds:itemID="{9B20D552-2676-4741-AC29-97E612964420}">
   <ds:schemaRefs>
     <ds:schemaRef ds:uri="http://schemas.openxmlformats.org/officeDocument/2006/bibliography"/>
   </ds:schemaRefs>

</xml_diff>